<commit_message>
[update] from laptop, begin code change to switch to min_peak usage
</commit_message>
<xml_diff>
--- a/MASTERTHESIS.docx
+++ b/MASTERTHESIS.docx
@@ -2842,7 +2842,7 @@
                 <v:shape id="_x0000_i1025" type="#_x0000_t75" style="width:441pt;height:108.75pt" o:ole="">
                   <v:imagedata r:id="rId9" o:title=""/>
                 </v:shape>
-                <o:OLEObject Type="Embed" ProgID="PBrush" ShapeID="_x0000_i1025" DrawAspect="Content" ObjectID="_1570629083" r:id="rId10"/>
+                <o:OLEObject Type="Embed" ProgID="PBrush" ShapeID="_x0000_i1025" DrawAspect="Content" ObjectID="_1570885560" r:id="rId10"/>
               </w:object>
             </w:r>
           </w:p>
@@ -2948,18 +2948,251 @@
           <w:ilvl w:val="1"/>
           <w:numId w:val="6"/>
         </w:numPr>
-        <w:rPr>
-          <w:rFonts w:cs="Times New Roman"/>
-        </w:rPr>
-      </w:pPr>
-      <w:bookmarkStart w:id="7" w:name="_Toc496468215"/>
-      <w:r>
-        <w:rPr>
-          <w:rFonts w:cs="Times New Roman"/>
-        </w:rPr>
+      </w:pPr>
+      <w:r>
+        <w:t>Pipeline Specifications</w:t>
+      </w:r>
+    </w:p>
+    <w:p>
+      <w:pPr>
+        <w:rPr>
+          <w:color w:val="538135" w:themeColor="accent6" w:themeShade="BF"/>
+          <w:lang w:val="de-DE"/>
+        </w:rPr>
+      </w:pPr>
+      <w:r>
+        <w:rPr>
+          <w:color w:val="538135" w:themeColor="accent6" w:themeShade="BF"/>
+          <w:lang w:val="de-DE"/>
+        </w:rPr>
+        <w:t>Die Pipeline wurde primär mit Python Version 2.7 programmiert. Des Weiteren sind, neben einigen kleineren Packeten, diese Module zur Entwicklung erforderlich:</w:t>
+      </w:r>
+    </w:p>
+    <w:p>
+      <w:pPr>
+        <w:rPr>
+          <w:color w:val="538135" w:themeColor="accent6" w:themeShade="BF"/>
+          <w:lang w:val="de-DE"/>
+        </w:rPr>
+      </w:pPr>
+      <w:r>
+        <w:rPr>
+          <w:color w:val="538135" w:themeColor="accent6" w:themeShade="BF"/>
+          <w:lang w:val="de-DE"/>
+        </w:rPr>
+        <w:t xml:space="preserve">OpenCV zur </w:t>
+      </w:r>
+      <w:r>
+        <w:rPr>
+          <w:color w:val="538135" w:themeColor="accent6" w:themeShade="BF"/>
+          <w:lang w:val="de-DE"/>
+        </w:rPr>
+        <w:t xml:space="preserve">allgemeinen </w:t>
+      </w:r>
+      <w:r>
+        <w:rPr>
+          <w:color w:val="538135" w:themeColor="accent6" w:themeShade="BF"/>
+          <w:lang w:val="de-DE"/>
+        </w:rPr>
+        <w:t xml:space="preserve">Bildverarbeitung und </w:t>
+      </w:r>
+      <w:r>
+        <w:rPr>
+          <w:color w:val="538135" w:themeColor="accent6" w:themeShade="BF"/>
+          <w:lang w:val="de-DE"/>
+        </w:rPr>
+        <w:t>-a</w:t>
+      </w:r>
+      <w:r>
+        <w:rPr>
+          <w:color w:val="538135" w:themeColor="accent6" w:themeShade="BF"/>
+          <w:lang w:val="de-DE"/>
+        </w:rPr>
+        <w:t>nalyse</w:t>
+      </w:r>
+    </w:p>
+    <w:p>
+      <w:pPr>
+        <w:rPr>
+          <w:color w:val="538135" w:themeColor="accent6" w:themeShade="BF"/>
+          <w:lang w:val="de-DE"/>
+        </w:rPr>
+      </w:pPr>
+      <w:r>
+        <w:rPr>
+          <w:color w:val="538135" w:themeColor="accent6" w:themeShade="BF"/>
+          <w:lang w:val="de-DE"/>
+        </w:rPr>
+        <w:t xml:space="preserve">NumPy </w:t>
+      </w:r>
+      <w:r>
+        <w:rPr>
+          <w:color w:val="538135" w:themeColor="accent6" w:themeShade="BF"/>
+          <w:lang w:val="de-DE"/>
+        </w:rPr>
+        <w:t xml:space="preserve">und SciPy </w:t>
+      </w:r>
+      <w:r>
+        <w:rPr>
+          <w:color w:val="538135" w:themeColor="accent6" w:themeShade="BF"/>
+          <w:lang w:val="de-DE"/>
+        </w:rPr>
+        <w:t xml:space="preserve">als </w:t>
+      </w:r>
+      <w:r>
+        <w:rPr>
+          <w:color w:val="538135" w:themeColor="accent6" w:themeShade="BF"/>
+          <w:lang w:val="de-DE"/>
+        </w:rPr>
+        <w:t xml:space="preserve">allgemeine </w:t>
+      </w:r>
+      <w:r>
+        <w:rPr>
+          <w:color w:val="538135" w:themeColor="accent6" w:themeShade="BF"/>
+          <w:lang w:val="de-DE"/>
+        </w:rPr>
+        <w:t>Hilfsmittel für mathematische Operationen wie die Bildung von Mittelwerten und für fortgeschrittenere Matrix- und Array Datentypen</w:t>
+      </w:r>
+    </w:p>
+    <w:p>
+      <w:pPr>
+        <w:rPr>
+          <w:color w:val="538135" w:themeColor="accent6" w:themeShade="BF"/>
+          <w:lang w:val="de-DE"/>
+        </w:rPr>
+      </w:pPr>
+      <w:r>
+        <w:rPr>
+          <w:color w:val="538135" w:themeColor="accent6" w:themeShade="BF"/>
+          <w:lang w:val="de-DE"/>
+        </w:rPr>
+        <w:t xml:space="preserve">Matplotlib für die Visualisierung von </w:t>
+      </w:r>
+      <w:r>
+        <w:rPr>
+          <w:color w:val="538135" w:themeColor="accent6" w:themeShade="BF"/>
+          <w:lang w:val="de-DE"/>
+        </w:rPr>
+        <w:t xml:space="preserve">Bildern und Zahlenreihen </w:t>
+      </w:r>
+      <w:r>
+        <w:rPr>
+          <w:color w:val="538135" w:themeColor="accent6" w:themeShade="BF"/>
+          <w:lang w:val="de-DE"/>
+        </w:rPr>
+        <w:t>in Form von Plots</w:t>
+      </w:r>
+    </w:p>
+    <w:p>
+      <w:pPr>
+        <w:rPr>
+          <w:color w:val="538135" w:themeColor="accent6" w:themeShade="BF"/>
+          <w:lang w:val="de-DE"/>
+        </w:rPr>
+      </w:pPr>
+      <w:r>
+        <w:rPr>
+          <w:color w:val="538135" w:themeColor="accent6" w:themeShade="BF"/>
+          <w:lang w:val="de-DE"/>
+        </w:rPr>
+        <w:t>Mahotas</w:t>
+      </w:r>
+      <w:r>
+        <w:rPr>
+          <w:color w:val="538135" w:themeColor="accent6" w:themeShade="BF"/>
+          <w:lang w:val="de-DE"/>
+        </w:rPr>
+        <w:t xml:space="preserve"> </w:t>
+      </w:r>
+      <w:r>
+        <w:rPr>
+          <w:color w:val="538135" w:themeColor="accent6" w:themeShade="BF"/>
+          <w:lang w:val="de-DE"/>
+        </w:rPr>
+        <w:t>und davon speziell die M</w:t>
+      </w:r>
+      <w:bookmarkStart w:id="7" w:name="_GoBack"/>
+      <w:bookmarkEnd w:id="7"/>
+      <w:r>
+        <w:rPr>
+          <w:color w:val="538135" w:themeColor="accent6" w:themeShade="BF"/>
+          <w:lang w:val="de-DE"/>
+        </w:rPr>
+        <w:t>ethode hitmiss zum Abgleichen von Mustern während dem Erkennen von Verzweigungen und Endpunkten von Gefäßen.</w:t>
+      </w:r>
+    </w:p>
+    <w:p>
+      <w:pPr>
+        <w:rPr>
+          <w:color w:val="538135" w:themeColor="accent6" w:themeShade="BF"/>
+          <w:lang w:val="de-DE"/>
+        </w:rPr>
+      </w:pPr>
+      <w:r>
+        <w:rPr>
+          <w:color w:val="538135" w:themeColor="accent6" w:themeShade="BF"/>
+          <w:lang w:val="de-DE"/>
+        </w:rPr>
+        <w:t>Pymorph</w:t>
+      </w:r>
+      <w:r>
+        <w:rPr>
+          <w:color w:val="538135" w:themeColor="accent6" w:themeShade="BF"/>
+          <w:lang w:val="de-DE"/>
+        </w:rPr>
+        <w:t xml:space="preserve"> für die Dilation von Mustern bzw. Gefäßen</w:t>
+      </w:r>
+    </w:p>
+    <w:p>
+      <w:pPr>
+        <w:rPr>
+          <w:color w:val="538135" w:themeColor="accent6" w:themeShade="BF"/>
+          <w:lang w:val="de-DE"/>
+        </w:rPr>
+      </w:pPr>
+      <w:r>
+        <w:rPr>
+          <w:color w:val="538135" w:themeColor="accent6" w:themeShade="BF"/>
+          <w:lang w:val="de-DE"/>
+        </w:rPr>
+        <w:t>Peakutils ist ein Modul zum Erkennen von Spitzen innerhalb von Messreihen.</w:t>
+      </w:r>
+    </w:p>
+    <w:p>
+      <w:pPr>
+        <w:rPr>
+          <w:color w:val="538135" w:themeColor="accent6" w:themeShade="BF"/>
+          <w:lang w:val="de-DE"/>
+        </w:rPr>
+      </w:pPr>
+      <w:r>
+        <w:rPr>
+          <w:color w:val="538135" w:themeColor="accent6" w:themeShade="BF"/>
+          <w:lang w:val="de-DE"/>
+        </w:rPr>
+        <w:t>Mysql-python als Schnittstelle zwischen einer MySQL-Datenbank und der Python Umgebung. Hierüber werden die Queries an die Datenbank geschickt und gegebenenfalls die Ergebnisse empfangen.</w:t>
+      </w:r>
+    </w:p>
+    <w:p>
+      <w:pPr>
+        <w:pStyle w:val="berschrift2"/>
+        <w:numPr>
+          <w:ilvl w:val="1"/>
+          <w:numId w:val="6"/>
+        </w:numPr>
+        <w:rPr>
+          <w:rFonts w:cs="Times New Roman"/>
+        </w:rPr>
+      </w:pPr>
+      <w:bookmarkStart w:id="8" w:name="_Toc496468215"/>
+      <w:r>
+        <w:rPr>
+          <w:rFonts w:cs="Times New Roman"/>
+        </w:rPr>
+        <w:lastRenderedPageBreak/>
         <w:t>Quality preprocessing</w:t>
       </w:r>
-      <w:bookmarkEnd w:id="7"/>
+      <w:bookmarkEnd w:id="8"/>
     </w:p>
     <w:p>
       <w:r>
@@ -3014,7 +3247,7 @@
                 <v:shape id="_x0000_i1026" type="#_x0000_t75" style="width:453.75pt;height:209.25pt" o:ole="">
                   <v:imagedata r:id="rId11" o:title=""/>
                 </v:shape>
-                <o:OLEObject Type="Embed" ProgID="PBrush" ShapeID="_x0000_i1026" DrawAspect="Content" ObjectID="_1570629084" r:id="rId12"/>
+                <o:OLEObject Type="Embed" ProgID="PBrush" ShapeID="_x0000_i1026" DrawAspect="Content" ObjectID="_1570885561" r:id="rId12"/>
               </w:object>
             </w:r>
           </w:p>
@@ -3083,7 +3316,15 @@
                 <w:color w:val="FF0000"/>
                 <w:lang w:val="de-DE"/>
               </w:rPr>
-              <w:t>(A) Grüner Kanal (MAP2) einer Originalaufnahme. (B) Ergebnis eines automatisch ermittelten Thresholds (40) mit dem IsoData - Algorithmus. Dendrit ist klar vom hintergrund hervorgehoben und scharf abgegrenzt. (C) Manuell gesetzter MAP2-Threshold von 10. Dendriten sind nicht mehr klar abgegrenzt und im Hintergrund ist eine fehlerhafte Schattierung deutlich erkennbar.</w:t>
+              <w:t xml:space="preserve">(A) Grüner Kanal (MAP2) einer Originalaufnahme. (B) Ergebnis eines automatisch ermittelten Thresholds (40) mit dem IsoData - Algorithmus. Dendrit ist klar vom hintergrund hervorgehoben und scharf abgegrenzt. (C) Manuell gesetzter MAP2-Threshold von 10. </w:t>
+            </w:r>
+            <w:r>
+              <w:rPr>
+                <w:color w:val="FF0000"/>
+                <w:lang w:val="de-DE"/>
+              </w:rPr>
+              <w:lastRenderedPageBreak/>
+              <w:t>Dendriten sind nicht mehr klar abgegrenzt und im Hintergrund ist eine fehlerhafte Schattierung deutlich erkennbar.</w:t>
             </w:r>
           </w:p>
         </w:tc>
@@ -3091,6 +3332,7 @@
     </w:tbl>
     <w:p>
       <w:r>
+        <w:lastRenderedPageBreak/>
         <w:t>.</w:t>
       </w:r>
     </w:p>
@@ -3103,11 +3345,11 @@
           <w:numId w:val="6"/>
         </w:numPr>
       </w:pPr>
-      <w:bookmarkStart w:id="8" w:name="_Toc496468216"/>
+      <w:bookmarkStart w:id="9" w:name="_Toc496468216"/>
       <w:r>
         <w:t>Stabilize movement of the eye</w:t>
       </w:r>
-      <w:bookmarkEnd w:id="8"/>
+      <w:bookmarkEnd w:id="9"/>
     </w:p>
     <w:p>
       <w:r>
@@ -3166,22 +3408,25 @@
         </w:rPr>
       </w:pPr>
       <w:r>
+        <w:t xml:space="preserve">This is an own implementation of image stabilization using OpenCV in Python. A brute force matcher with the SIFT descriptor is implemented for this purpose. The first frame of a series is the reference frame, on which all other frames are aligned. First, all features are identified in the reference image and in the frame which is to be stabilized and then paired with each other using the </w:t>
+      </w:r>
+      <w:r>
+        <w:t>k</w:t>
+      </w:r>
+      <w:r>
+        <w:t>nnMatch function. The paired features of the two frames can then be used to determine their coordinates. The difference between the X and Y positions can then be used to determine how strongly and in which direction the frame which is to be stabilized deviates from the reference image. This displacement is applied inversely to the frame being aligned so that all vessels and the optical disc are in the same position as in the reference frame.</w:t>
+      </w:r>
+    </w:p>
+    <w:p>
+      <w:pPr>
+        <w:pStyle w:val="Listenabsatz"/>
+      </w:pPr>
+      <w:r>
+        <w:t xml:space="preserve">Once the X and Y shifts have been captured over the entire time interval, three translation methods have been implemented to correct them. One of the methods corrects the absolute displacement values. However, since OpenCV's feature matching can detect the features slightly shifted, as well as in different sizes, sometimes inaccurate or even strongly disturbed displacement values can occur. This can result in partially </w:t>
+      </w:r>
+      <w:r>
         <w:lastRenderedPageBreak/>
-        <w:t xml:space="preserve">This is an own implementation of image stabilization using OpenCV in Python. A brute force matcher with the SIFT descriptor is implemented for this purpose. The first frame of a series is the reference frame, on which all other frames are aligned. First, all features are identified in the reference image and in the frame which is to be stabilized and then paired with each other using the </w:t>
-      </w:r>
-      <w:r>
-        <w:t>k</w:t>
-      </w:r>
-      <w:r>
-        <w:t>nnMatch function. The paired features of the two frames can then be used to determine their coordinates. The difference between the X and Y positions can then be used to determine how strongly and in which direction the frame which is to be stabilized deviates from the reference image. This displacement is applied inversely to the frame being aligned so that all vessels and the optical disc are in the same position as in the reference frame.</w:t>
-      </w:r>
-    </w:p>
-    <w:p>
-      <w:pPr>
-        <w:pStyle w:val="Listenabsatz"/>
-      </w:pPr>
-      <w:r>
-        <w:t xml:space="preserve">Once the X and Y shifts have been captured over the entire time interval, three translation methods have been implemented to correct them. One of the methods corrects the absolute displacement values. However, since OpenCV's feature matching can detect the features slightly shifted, as well as in different sizes, sometimes inaccurate or even strongly disturbed displacement values can occur. This can result in partially strong frame twitching which is not caused by any motion. Therefore, two further translation methods have been developed to smooth out the slight to severe translation disturbances: a linear and a polynomial regression through the X- and Y-coordinates respectively </w:t>
+        <w:t xml:space="preserve">strong frame twitching which is not caused by any motion. Therefore, two further translation methods have been developed to smooth out the slight to severe translation disturbances: a linear and a polynomial regression through the X- and Y-coordinates respectively </w:t>
       </w:r>
       <w:r>
         <w:rPr>
@@ -3234,11 +3479,7 @@
         <w:pStyle w:val="Listenabsatz"/>
       </w:pPr>
       <w:r>
-        <w:t xml:space="preserve">This free software makes it possible to stabilize a series of images from a camera, for which it is apparently often used in filmmaking communities. After the camera and lens properties such as focal length or horizontal view factor have been configured, image sequences can be imported and further processed. The focus of this software lies on the lens parameters because the imported images are placed on a then generated globe, resulting in stronger affine transformations especially at the edges of the images. It is also theoretically possible to define feature points throughout the sequence, which will </w:t>
-      </w:r>
-      <w:r>
-        <w:lastRenderedPageBreak/>
-        <w:t>be matched to each other in different frames. The output is the stabilized set of images in a separate folder.</w:t>
+        <w:t>This free software makes it possible to stabilize a series of images from a camera, for which it is apparently often used in filmmaking communities. After the camera and lens properties such as focal length or horizontal view factor have been configured, image sequences can be imported and further processed. The focus of this software lies on the lens parameters because the imported images are placed on a then generated globe, resulting in stronger affine transformations especially at the edges of the images. It is also theoretically possible to define feature points throughout the sequence, which will be matched to each other in different frames. The output is the stabilized set of images in a separate folder.</w:t>
       </w:r>
     </w:p>
     <w:p>
@@ -3325,7 +3566,11 @@
         <w:t xml:space="preserve"> selection of an area to be searched for in all the other frames. </w:t>
       </w:r>
       <w:r>
-        <w:t xml:space="preserve">For this purpose, a normalized cross-correlation coefficient </w:t>
+        <w:t xml:space="preserve">For this purpose, a </w:t>
+      </w:r>
+      <w:r>
+        <w:lastRenderedPageBreak/>
+        <w:t xml:space="preserve">normalized cross-correlation coefficient </w:t>
       </w:r>
       <w:r>
         <w:rPr>
@@ -3412,7 +3657,7 @@
                 <v:shape id="_x0000_i1027" type="#_x0000_t75" style="width:257.25pt;height:287.25pt" o:ole="">
                   <v:imagedata r:id="rId13" o:title=""/>
                 </v:shape>
-                <o:OLEObject Type="Embed" ProgID="PBrush" ShapeID="_x0000_i1027" DrawAspect="Content" ObjectID="_1570629085" r:id="rId14"/>
+                <o:OLEObject Type="Embed" ProgID="PBrush" ShapeID="_x0000_i1027" DrawAspect="Content" ObjectID="_1570885562" r:id="rId14"/>
               </w:object>
             </w:r>
           </w:p>
@@ -3501,6 +3746,7 @@
                 <w:color w:val="FF0000"/>
                 <w:lang w:val="de-DE"/>
               </w:rPr>
+              <w:lastRenderedPageBreak/>
               <w:t>(A) Grüner Kanal (MAP2) einer Originalaufnahme. (B) Ergebnis eines automatisch ermittelten Thresholds (40) mit dem IsoData - Algorithmus. Dendrit ist klar vom hintergrund hervorgehoben und scharf abgegrenzt. (C) Manuell gesetzter MAP2-Threshold von 10. Dendriten sind nicht mehr klar abgegrenzt und im Hintergrund ist eine fehlerhafte Schattierung deutlich erkennbar.</w:t>
             </w:r>
           </w:p>
@@ -3738,15 +3984,7 @@
           <w:color w:val="538135" w:themeColor="accent6" w:themeShade="BF"/>
           <w:lang w:val="de-DE"/>
         </w:rPr>
-        <w:t xml:space="preserve">Das Tool zur strukturierten Visualisierung der Stabilisierungsergebnisse vereint die webbasierten Technologien HTML, CSS, JavaScript und die JavaScript-Bibliothek jQuery </w:t>
-      </w:r>
-      <w:r>
-        <w:rPr>
-          <w:color w:val="538135" w:themeColor="accent6" w:themeShade="BF"/>
-          <w:lang w:val="de-DE"/>
-        </w:rPr>
-        <w:lastRenderedPageBreak/>
-        <w:t xml:space="preserve">sowie </w:t>
+        <w:t xml:space="preserve">Das Tool zur strukturierten Visualisierung der Stabilisierungsergebnisse vereint die webbasierten Technologien HTML, CSS, JavaScript und die JavaScript-Bibliothek jQuery sowie </w:t>
       </w:r>
       <w:r>
         <w:rPr>
@@ -3799,11 +4037,11 @@
           <w:numId w:val="6"/>
         </w:numPr>
       </w:pPr>
-      <w:bookmarkStart w:id="9" w:name="_Toc496468217"/>
+      <w:bookmarkStart w:id="10" w:name="_Toc496468217"/>
       <w:r>
         <w:t>Single Image Width Measurement</w:t>
       </w:r>
-      <w:bookmarkEnd w:id="9"/>
+      <w:bookmarkEnd w:id="10"/>
     </w:p>
     <w:p>
       <w:pPr>
@@ -3828,14 +4066,14 @@
           <w:numId w:val="6"/>
         </w:numPr>
       </w:pPr>
-      <w:bookmarkStart w:id="10" w:name="_Toc496468218"/>
+      <w:bookmarkStart w:id="11" w:name="_Toc496468218"/>
       <w:r>
         <w:t>Dimension</w:t>
       </w:r>
       <w:r>
         <w:t>s</w:t>
       </w:r>
-      <w:bookmarkEnd w:id="10"/>
+      <w:bookmarkEnd w:id="11"/>
     </w:p>
     <w:p>
       <w:pPr>
@@ -3905,7 +4143,15 @@
           <w:color w:val="538135" w:themeColor="accent6" w:themeShade="BF"/>
           <w:lang w:val="de-DE"/>
         </w:rPr>
-        <w:t>r Software beinhaltete. Die Kam</w:t>
+        <w:t xml:space="preserve">r </w:t>
+      </w:r>
+      <w:r>
+        <w:rPr>
+          <w:color w:val="538135" w:themeColor="accent6" w:themeShade="BF"/>
+          <w:lang w:val="de-DE"/>
+        </w:rPr>
+        <w:lastRenderedPageBreak/>
+        <w:t>Software beinhaltete. Die Kam</w:t>
       </w:r>
       <w:r>
         <w:rPr>
@@ -4071,11 +4317,11 @@
           <w:numId w:val="6"/>
         </w:numPr>
       </w:pPr>
-      <w:bookmarkStart w:id="11" w:name="_Toc496468219"/>
+      <w:bookmarkStart w:id="12" w:name="_Toc496468219"/>
       <w:r>
         <w:t>Optic disc detection</w:t>
       </w:r>
-      <w:bookmarkEnd w:id="11"/>
+      <w:bookmarkEnd w:id="12"/>
     </w:p>
     <w:p>
       <w:pPr>
@@ -4265,7 +4511,6 @@
           <w:color w:val="538135" w:themeColor="accent6" w:themeShade="BF"/>
           <w:lang w:val="de-DE"/>
         </w:rPr>
-        <w:lastRenderedPageBreak/>
         <w:t>den geringsten Verzweigungsgrad aufweisen. Je weiter sie sich vom Zentrum der Disk entfernen, desto mehr Verzweigungen werden ge</w:t>
       </w:r>
       <w:r>
@@ -4393,7 +4638,7 @@
                 <v:shape id="_x0000_i1028" type="#_x0000_t75" style="width:366pt;height:295.5pt" o:ole="">
                   <v:imagedata r:id="rId15" o:title=""/>
                 </v:shape>
-                <o:OLEObject Type="Embed" ProgID="PBrush" ShapeID="_x0000_i1028" DrawAspect="Content" ObjectID="_1570629086" r:id="rId16"/>
+                <o:OLEObject Type="Embed" ProgID="PBrush" ShapeID="_x0000_i1028" DrawAspect="Content" ObjectID="_1570885563" r:id="rId16"/>
               </w:object>
             </w:r>
           </w:p>
@@ -4510,14 +4755,14 @@
           <w:lang w:val="de-DE"/>
         </w:rPr>
       </w:pPr>
-      <w:bookmarkStart w:id="12" w:name="_Toc496468220"/>
+      <w:bookmarkStart w:id="13" w:name="_Toc496468220"/>
       <w:r>
         <w:rPr>
           <w:lang w:val="de-DE"/>
         </w:rPr>
         <w:t>Vessel segmentation</w:t>
       </w:r>
-      <w:bookmarkEnd w:id="12"/>
+      <w:bookmarkEnd w:id="13"/>
     </w:p>
     <w:p>
       <w:pPr>
@@ -4607,16 +4852,7 @@
           <w:color w:val="808080" w:themeColor="background1" w:themeShade="80"/>
           <w:lang w:val="de-DE"/>
         </w:rPr>
-        <w:t xml:space="preserve">inneren Bereichs, </w:t>
-      </w:r>
-      <w:r>
-        <w:rPr>
-          <w:rFonts w:cs="Times New Roman"/>
-          <w:color w:val="808080" w:themeColor="background1" w:themeShade="80"/>
-          <w:lang w:val="de-DE"/>
-        </w:rPr>
-        <w:lastRenderedPageBreak/>
-        <w:t>da am Bildrand öfter unerwünschte Verzerrungen zu beobachten sind.</w:t>
+        <w:t>inneren Bereichs, da am Bildrand öfter unerwünschte Verzerrungen zu beobachten sind.</w:t>
       </w:r>
       <w:r>
         <w:rPr>
@@ -4673,6 +4909,7 @@
           <w:color w:val="808080" w:themeColor="background1" w:themeShade="80"/>
           <w:lang w:val="de-DE"/>
         </w:rPr>
+        <w:lastRenderedPageBreak/>
         <w:t xml:space="preserve">Contrast Limited Adaptive Histogram Equalization (CLAHE) wird mit einer Gittergröße von 8x8 Pixeln </w:t>
       </w:r>
       <w:r>
@@ -5115,7 +5352,7 @@
                 <v:shape id="_x0000_i1029" type="#_x0000_t75" style="width:343.5pt;height:249.75pt" o:ole="">
                   <v:imagedata r:id="rId17" o:title=""/>
                 </v:shape>
-                <o:OLEObject Type="Embed" ProgID="PBrush" ShapeID="_x0000_i1029" DrawAspect="Content" ObjectID="_1570629087" r:id="rId18"/>
+                <o:OLEObject Type="Embed" ProgID="PBrush" ShapeID="_x0000_i1029" DrawAspect="Content" ObjectID="_1570885564" r:id="rId18"/>
               </w:object>
             </w:r>
           </w:p>
@@ -5204,7 +5441,15 @@
                 <w:color w:val="FF0000"/>
                 <w:lang w:val="de-DE"/>
               </w:rPr>
-              <w:t>(A) Grüner Kanal (MAP2) einer Originalaufnahme. (B) Ergebnis eines automatisch ermittelten Thresholds (40) mit dem IsoData - Algorithmus. Dendrit ist klar vom hintergrund hervorgehoben und scharf abgegrenzt. (C) Manuell gesetzter MAP2-Threshold von 10. Dendriten sind nicht mehr klar abgegrenzt und im Hintergrund ist eine fehlerhafte Schattierung deutlich erkennbar.</w:t>
+              <w:t xml:space="preserve">(A) Grüner Kanal (MAP2) einer Originalaufnahme. (B) Ergebnis eines automatisch ermittelten Thresholds (40) mit dem IsoData - Algorithmus. Dendrit ist klar vom hintergrund </w:t>
+            </w:r>
+            <w:r>
+              <w:rPr>
+                <w:color w:val="FF0000"/>
+                <w:lang w:val="de-DE"/>
+              </w:rPr>
+              <w:lastRenderedPageBreak/>
+              <w:t>hervorgehoben und scharf abgegrenzt. (C) Manuell gesetzter MAP2-Threshold von 10. Dendriten sind nicht mehr klar abgegrenzt und im Hintergrund ist eine fehlerhafte Schattierung deutlich erkennbar.</w:t>
             </w:r>
           </w:p>
         </w:tc>
@@ -5226,14 +5471,14 @@
           <w:lang w:val="de-DE"/>
         </w:rPr>
       </w:pPr>
-      <w:bookmarkStart w:id="13" w:name="_Toc496468221"/>
+      <w:bookmarkStart w:id="14" w:name="_Toc496468221"/>
       <w:r>
         <w:rPr>
           <w:lang w:val="de-DE"/>
         </w:rPr>
         <w:t>Skeletonization</w:t>
       </w:r>
-      <w:bookmarkEnd w:id="13"/>
+      <w:bookmarkEnd w:id="14"/>
     </w:p>
     <w:p>
       <w:pPr>
@@ -5353,7 +5598,7 @@
           <w:color w:val="808080" w:themeColor="background1" w:themeShade="80"/>
           <w:lang w:val="de-DE"/>
         </w:rPr>
-        <w:t>Als nächstes werden Verzweigungen erkannt, in ein ähnliches Verfahren angewandt wir</w:t>
+        <w:t xml:space="preserve">Als nächstes werden Verzweigungen erkannt, in </w:t>
       </w:r>
       <w:r>
         <w:rPr>
@@ -5361,6 +5606,22 @@
           <w:color w:val="808080" w:themeColor="background1" w:themeShade="80"/>
           <w:lang w:val="de-DE"/>
         </w:rPr>
+        <w:t xml:space="preserve">dem </w:t>
+      </w:r>
+      <w:r>
+        <w:rPr>
+          <w:rFonts w:cs="Times New Roman"/>
+          <w:color w:val="808080" w:themeColor="background1" w:themeShade="80"/>
+          <w:lang w:val="de-DE"/>
+        </w:rPr>
+        <w:t>ein ähnliches Verfahren angewandt wir</w:t>
+      </w:r>
+      <w:r>
+        <w:rPr>
+          <w:rFonts w:cs="Times New Roman"/>
+          <w:color w:val="808080" w:themeColor="background1" w:themeShade="80"/>
+          <w:lang w:val="de-DE"/>
+        </w:rPr>
         <w:t>d. In diesem Fall werden drei Orientierungen von X-Förmigen und acht Orientierungen von Y- und T-Förmigen Verzweigungen innerhalb des Skeletts erkannt.</w:t>
       </w:r>
       <w:r>
@@ -5409,7 +5670,7 @@
           <w:color w:val="808080" w:themeColor="background1" w:themeShade="80"/>
           <w:lang w:val="de-DE"/>
         </w:rPr>
-        <w:t xml:space="preserve">hitmiss des Paketes Mahona </w:t>
+        <w:t>hitmiss des Paketes Maho</w:t>
       </w:r>
       <w:r>
         <w:rPr>
@@ -5417,6 +5678,38 @@
           <w:color w:val="808080" w:themeColor="background1" w:themeShade="80"/>
           <w:lang w:val="de-DE"/>
         </w:rPr>
+        <w:t>t</w:t>
+      </w:r>
+      <w:r>
+        <w:rPr>
+          <w:rFonts w:cs="Times New Roman"/>
+          <w:color w:val="808080" w:themeColor="background1" w:themeShade="80"/>
+          <w:lang w:val="de-DE"/>
+        </w:rPr>
+        <w:t>a</w:t>
+      </w:r>
+      <w:r>
+        <w:rPr>
+          <w:rFonts w:cs="Times New Roman"/>
+          <w:color w:val="808080" w:themeColor="background1" w:themeShade="80"/>
+          <w:lang w:val="de-DE"/>
+        </w:rPr>
+        <w:t>s</w:t>
+      </w:r>
+      <w:r>
+        <w:rPr>
+          <w:rFonts w:cs="Times New Roman"/>
+          <w:color w:val="808080" w:themeColor="background1" w:themeShade="80"/>
+          <w:lang w:val="de-DE"/>
+        </w:rPr>
+        <w:t xml:space="preserve"> </w:t>
+      </w:r>
+      <w:r>
+        <w:rPr>
+          <w:rFonts w:cs="Times New Roman"/>
+          <w:color w:val="808080" w:themeColor="background1" w:themeShade="80"/>
+          <w:lang w:val="de-DE"/>
+        </w:rPr>
         <w:t xml:space="preserve">auf das Skelett </w:t>
       </w:r>
       <w:r>
@@ -5433,16 +5726,7 @@
           <w:color w:val="808080" w:themeColor="background1" w:themeShade="80"/>
           <w:lang w:val="de-DE"/>
         </w:rPr>
-        <w:t xml:space="preserve"> Sind diese Features bekannt, wird das </w:t>
-      </w:r>
-      <w:r>
-        <w:rPr>
-          <w:rFonts w:cs="Times New Roman"/>
-          <w:color w:val="808080" w:themeColor="background1" w:themeShade="80"/>
-          <w:lang w:val="de-DE"/>
-        </w:rPr>
-        <w:lastRenderedPageBreak/>
-        <w:t xml:space="preserve">Skelett </w:t>
+        <w:t xml:space="preserve"> Sind diese Features bekannt, wird das Skelett </w:t>
       </w:r>
       <w:r>
         <w:rPr>
@@ -5810,7 +6094,16 @@
           <w:color w:val="538135" w:themeColor="accent6" w:themeShade="BF"/>
           <w:lang w:val="de-DE"/>
         </w:rPr>
-        <w:t>eine eindeutige Bezeichnung</w:t>
+        <w:t xml:space="preserve">eine </w:t>
+      </w:r>
+      <w:r>
+        <w:rPr>
+          <w:rFonts w:cs="Times New Roman"/>
+          <w:color w:val="538135" w:themeColor="accent6" w:themeShade="BF"/>
+          <w:lang w:val="de-DE"/>
+        </w:rPr>
+        <w:lastRenderedPageBreak/>
+        <w:t>eindeutige Bezeichnung</w:t>
       </w:r>
       <w:r>
         <w:rPr>
@@ -5894,14 +6187,14 @@
           <w:lang w:val="de-DE"/>
         </w:rPr>
       </w:pPr>
-      <w:bookmarkStart w:id="14" w:name="_Toc496468222"/>
+      <w:bookmarkStart w:id="15" w:name="_Toc496468222"/>
       <w:r>
         <w:rPr>
           <w:lang w:val="de-DE"/>
         </w:rPr>
         <w:t>Definition of Vessel Width</w:t>
       </w:r>
-      <w:bookmarkEnd w:id="14"/>
+      <w:bookmarkEnd w:id="15"/>
     </w:p>
     <w:p>
       <w:pPr>
@@ -5996,7 +6289,6 @@
               <w:rPr>
                 <w:noProof/>
               </w:rPr>
-              <w:lastRenderedPageBreak/>
               <w:drawing>
                 <wp:inline distT="0" distB="0" distL="0" distR="0" wp14:anchorId="27F32340" wp14:editId="359C1176">
                   <wp:extent cx="2378075" cy="1565275"/>
@@ -6188,11 +6480,11 @@
           <w:numId w:val="6"/>
         </w:numPr>
       </w:pPr>
-      <w:bookmarkStart w:id="15" w:name="_Toc496468223"/>
+      <w:bookmarkStart w:id="16" w:name="_Toc496468223"/>
       <w:r>
         <w:t>Adaption der Sequenzeigenheiten</w:t>
       </w:r>
-      <w:bookmarkEnd w:id="15"/>
+      <w:bookmarkEnd w:id="16"/>
     </w:p>
     <w:p>
       <w:pPr>
@@ -6227,7 +6519,15 @@
           <w:color w:val="538135" w:themeColor="accent6" w:themeShade="BF"/>
           <w:lang w:val="de-DE"/>
         </w:rPr>
-        <w:t xml:space="preserve"> Der gesamte Ablauf sollte auf eine Reihe von Bildern anwendbar sein, möglichst genaue Ergebnisse liefern und eine minimalen Aufwand an Betreuung erfordern.</w:t>
+        <w:t xml:space="preserve"> Der gesamte Ablauf sollte auf eine Reihe von Bildern anwendbar sein, möglichst genaue </w:t>
+      </w:r>
+      <w:r>
+        <w:rPr>
+          <w:color w:val="538135" w:themeColor="accent6" w:themeShade="BF"/>
+          <w:lang w:val="de-DE"/>
+        </w:rPr>
+        <w:lastRenderedPageBreak/>
+        <w:t>Ergebnisse liefern und eine minimalen Aufwand an Betreuung erfordern.</w:t>
       </w:r>
       <w:r>
         <w:rPr>
@@ -6269,14 +6569,14 @@
           <w:lang w:val="de-DE"/>
         </w:rPr>
       </w:pPr>
-      <w:bookmarkStart w:id="16" w:name="_Toc496468224"/>
+      <w:bookmarkStart w:id="17" w:name="_Toc496468224"/>
       <w:r>
         <w:rPr>
           <w:lang w:val="de-DE"/>
         </w:rPr>
         <w:t>Modularisierung der Grundlage</w:t>
       </w:r>
-      <w:bookmarkEnd w:id="16"/>
+      <w:bookmarkEnd w:id="17"/>
     </w:p>
     <w:p>
       <w:pPr>
@@ -6409,15 +6709,14 @@
           <w:lang w:val="de-DE"/>
         </w:rPr>
       </w:pPr>
-      <w:bookmarkStart w:id="17" w:name="_Toc496468225"/>
-      <w:r>
-        <w:rPr>
-          <w:lang w:val="de-DE"/>
-        </w:rPr>
-        <w:lastRenderedPageBreak/>
+      <w:bookmarkStart w:id="18" w:name="_Toc496468225"/>
+      <w:r>
+        <w:rPr>
+          <w:lang w:val="de-DE"/>
+        </w:rPr>
         <w:t>Vereinheitlichung der optischen Disk</w:t>
       </w:r>
-      <w:bookmarkEnd w:id="17"/>
+      <w:bookmarkEnd w:id="18"/>
     </w:p>
     <w:p>
       <w:pPr>
@@ -6746,14 +7045,14 @@
           <w:lang w:val="de-DE"/>
         </w:rPr>
       </w:pPr>
-      <w:bookmarkStart w:id="18" w:name="_Toc496468226"/>
+      <w:bookmarkStart w:id="19" w:name="_Toc496468226"/>
       <w:r>
         <w:rPr>
           <w:lang w:val="de-DE"/>
         </w:rPr>
         <w:t>Vereinheitlichung der Gefäßmaske</w:t>
       </w:r>
-      <w:bookmarkEnd w:id="18"/>
+      <w:bookmarkEnd w:id="19"/>
     </w:p>
     <w:p>
       <w:pPr>
@@ -6816,7 +7115,15 @@
           <w:color w:val="538135" w:themeColor="accent6" w:themeShade="BF"/>
           <w:lang w:val="de-DE"/>
         </w:rPr>
-        <w:t xml:space="preserve">dazu, dass die Registrierung der Gefäße unterschiedlich ist, so dass </w:t>
+        <w:t xml:space="preserve">dazu, dass die Registrierung der </w:t>
+      </w:r>
+      <w:r>
+        <w:rPr>
+          <w:color w:val="538135" w:themeColor="accent6" w:themeShade="BF"/>
+          <w:lang w:val="de-DE"/>
+        </w:rPr>
+        <w:lastRenderedPageBreak/>
+        <w:t xml:space="preserve">Gefäße unterschiedlich ist, so dass </w:t>
       </w:r>
       <w:r>
         <w:rPr>
@@ -7201,7 +7508,274 @@
           <w:color w:val="538135" w:themeColor="accent6" w:themeShade="BF"/>
           <w:lang w:val="de-DE"/>
         </w:rPr>
-        <w:t xml:space="preserve">. Außerdem </w:t>
+        <w:t xml:space="preserve">. Außerdem können </w:t>
+      </w:r>
+      <w:r>
+        <w:rPr>
+          <w:color w:val="538135" w:themeColor="accent6" w:themeShade="BF"/>
+          <w:lang w:val="de-DE"/>
+        </w:rPr>
+        <w:t>g</w:t>
+      </w:r>
+      <w:r>
+        <w:rPr>
+          <w:color w:val="538135" w:themeColor="accent6" w:themeShade="BF"/>
+          <w:lang w:val="de-DE"/>
+        </w:rPr>
+        <w:t>roße Gefäße im Laufe der Sequenz als zwei kleinere betrachtet werden und auch irgendwann wieder als ein großes. Das kommt zum Beispiel vor, wenn ein Fremdkörper in Form einer dunklen Wolke über ein Gefäß gleitet. Wenn das Auge in eine Richtung Zuckt, dann werden die Gefäße auf einer Seite drastisch gekürzt und auf der anderen Seite</w:t>
+      </w:r>
+      <w:r>
+        <w:rPr>
+          <w:color w:val="538135" w:themeColor="accent6" w:themeShade="BF"/>
+          <w:lang w:val="de-DE"/>
+        </w:rPr>
+        <w:t xml:space="preserve"> verlängert</w:t>
+      </w:r>
+      <w:r>
+        <w:rPr>
+          <w:color w:val="538135" w:themeColor="accent6" w:themeShade="BF"/>
+          <w:lang w:val="de-DE"/>
+        </w:rPr>
+        <w:t xml:space="preserve"> </w:t>
+      </w:r>
+      <w:r>
+        <w:rPr>
+          <w:color w:val="538135" w:themeColor="accent6" w:themeShade="BF"/>
+          <w:lang w:val="de-DE"/>
+        </w:rPr>
+        <w:t xml:space="preserve">oder es </w:t>
+      </w:r>
+      <w:r>
+        <w:rPr>
+          <w:color w:val="538135" w:themeColor="accent6" w:themeShade="BF"/>
+          <w:lang w:val="de-DE"/>
+        </w:rPr>
+        <w:t xml:space="preserve">tauchen </w:t>
+      </w:r>
+      <w:r>
+        <w:rPr>
+          <w:color w:val="538135" w:themeColor="accent6" w:themeShade="BF"/>
+          <w:lang w:val="de-DE"/>
+        </w:rPr>
+        <w:t xml:space="preserve">gar </w:t>
+      </w:r>
+      <w:r>
+        <w:rPr>
+          <w:color w:val="538135" w:themeColor="accent6" w:themeShade="BF"/>
+          <w:lang w:val="de-DE"/>
+        </w:rPr>
+        <w:t>neue auf. In jeder Sequenz kann eine Vielzahl solcher schwer vorhersehbaren Faktoren auftauchen und das Abfangen dieser Spezialfälle beim mapping der Splines hat sich als sehr inkonsistent erwiesen.</w:t>
+      </w:r>
+      <w:r>
+        <w:rPr>
+          <w:color w:val="538135" w:themeColor="accent6" w:themeShade="BF"/>
+          <w:lang w:val="de-DE"/>
+        </w:rPr>
+        <w:t xml:space="preserve"> Die Fragestellung ist, ab wann ein Spline ein Bruchteil eines vorherigen, ein komplett neues Spline oder Teil des sehr naheliegenden bzw. überlappenden Nachbargefäßes ist.</w:t>
+      </w:r>
+      <w:r>
+        <w:rPr>
+          <w:color w:val="538135" w:themeColor="accent6" w:themeShade="BF"/>
+          <w:lang w:val="de-DE"/>
+        </w:rPr>
+        <w:t xml:space="preserve"> </w:t>
+      </w:r>
+      <w:r>
+        <w:rPr>
+          <w:color w:val="538135" w:themeColor="accent6" w:themeShade="BF"/>
+          <w:lang w:val="de-DE"/>
+        </w:rPr>
+        <w:t xml:space="preserve">Rein programmatisch </w:t>
+      </w:r>
+      <w:r>
+        <w:rPr>
+          <w:color w:val="538135" w:themeColor="accent6" w:themeShade="BF"/>
+          <w:lang w:val="de-DE"/>
+        </w:rPr>
+        <w:t>ist es nicht</w:t>
+      </w:r>
+      <w:r>
+        <w:rPr>
+          <w:color w:val="538135" w:themeColor="accent6" w:themeShade="BF"/>
+          <w:lang w:val="de-DE"/>
+        </w:rPr>
+        <w:t xml:space="preserve"> </w:t>
+      </w:r>
+      <w:r>
+        <w:rPr>
+          <w:color w:val="538135" w:themeColor="accent6" w:themeShade="BF"/>
+          <w:lang w:val="de-DE"/>
+        </w:rPr>
+        <w:t xml:space="preserve">mit einheitlichen </w:t>
+      </w:r>
+      <w:r>
+        <w:rPr>
+          <w:color w:val="538135" w:themeColor="accent6" w:themeShade="BF"/>
+          <w:lang w:val="de-DE"/>
+        </w:rPr>
+        <w:t>Schwellenwerte</w:t>
+      </w:r>
+      <w:r>
+        <w:rPr>
+          <w:color w:val="538135" w:themeColor="accent6" w:themeShade="BF"/>
+          <w:lang w:val="de-DE"/>
+        </w:rPr>
+        <w:t xml:space="preserve">n </w:t>
+      </w:r>
+      <w:r>
+        <w:rPr>
+          <w:color w:val="538135" w:themeColor="accent6" w:themeShade="BF"/>
+          <w:lang w:val="de-DE"/>
+        </w:rPr>
+        <w:t xml:space="preserve">und Fallunterscheidungen </w:t>
+      </w:r>
+      <w:r>
+        <w:rPr>
+          <w:color w:val="538135" w:themeColor="accent6" w:themeShade="BF"/>
+          <w:lang w:val="de-DE"/>
+        </w:rPr>
+        <w:t>lösbar</w:t>
+      </w:r>
+      <w:r>
+        <w:rPr>
+          <w:color w:val="538135" w:themeColor="accent6" w:themeShade="BF"/>
+          <w:lang w:val="de-DE"/>
+        </w:rPr>
+        <w:t>, s</w:t>
+      </w:r>
+      <w:r>
+        <w:rPr>
+          <w:color w:val="538135" w:themeColor="accent6" w:themeShade="BF"/>
+          <w:lang w:val="de-DE"/>
+        </w:rPr>
+        <w:t>o kam beim Testen der Probesequenzen zum Vorschein, dass inmitten der Sequenz ein Gefäß plötzlich eine andere Identifikationsnummer bekommen hat</w:t>
+      </w:r>
+      <w:r>
+        <w:rPr>
+          <w:color w:val="538135" w:themeColor="accent6" w:themeShade="BF"/>
+          <w:lang w:val="de-DE"/>
+        </w:rPr>
+        <w:t xml:space="preserve"> und folglich die Werte einem anderen bzw. neuen Gefäß zugeordnet wurden.</w:t>
+      </w:r>
+    </w:p>
+    <w:p>
+      <w:pPr>
+        <w:rPr>
+          <w:color w:val="538135" w:themeColor="accent6" w:themeShade="BF"/>
+          <w:lang w:val="de-DE"/>
+        </w:rPr>
+      </w:pPr>
+      <w:r>
+        <w:rPr>
+          <w:color w:val="538135" w:themeColor="accent6" w:themeShade="BF"/>
+          <w:lang w:val="de-DE"/>
+        </w:rPr>
+        <w:t xml:space="preserve">Für die dynamische Gefäßermittlung per Frame sind einerseits die Daten zu stark gestört, zum anderen sind die natürlichen Gefäßeigenschaften </w:t>
+      </w:r>
+      <w:r>
+        <w:rPr>
+          <w:color w:val="538135" w:themeColor="accent6" w:themeShade="BF"/>
+          <w:lang w:val="de-DE"/>
+        </w:rPr>
+        <w:t xml:space="preserve">wie Überlappungen, Kreuzungen und Verzweigungen </w:t>
+      </w:r>
+      <w:r>
+        <w:rPr>
+          <w:color w:val="538135" w:themeColor="accent6" w:themeShade="BF"/>
+          <w:lang w:val="de-DE"/>
+        </w:rPr>
+        <w:t xml:space="preserve">programmatisch einfach nicht </w:t>
+      </w:r>
+      <w:r>
+        <w:rPr>
+          <w:color w:val="538135" w:themeColor="accent6" w:themeShade="BF"/>
+          <w:lang w:val="de-DE"/>
+        </w:rPr>
+        <w:t xml:space="preserve">konsistent </w:t>
+      </w:r>
+      <w:r>
+        <w:rPr>
+          <w:color w:val="538135" w:themeColor="accent6" w:themeShade="BF"/>
+          <w:lang w:val="de-DE"/>
+        </w:rPr>
+        <w:t>erfassbar.</w:t>
+      </w:r>
+      <w:r>
+        <w:rPr>
+          <w:color w:val="538135" w:themeColor="accent6" w:themeShade="BF"/>
+          <w:lang w:val="de-DE"/>
+        </w:rPr>
+        <w:t xml:space="preserve"> Daher </w:t>
+      </w:r>
+      <w:r>
+        <w:rPr>
+          <w:color w:val="538135" w:themeColor="accent6" w:themeShade="BF"/>
+          <w:lang w:val="de-DE"/>
+        </w:rPr>
+        <w:t>wurde beschlossen, die Segmentierung der Gefäße (</w:t>
+      </w:r>
+      <w:r>
+        <w:rPr>
+          <w:color w:val="FF0000"/>
+          <w:lang w:val="de-DE"/>
+        </w:rPr>
+        <w:t>X</w:t>
+      </w:r>
+      <w:r>
+        <w:rPr>
+          <w:color w:val="538135" w:themeColor="accent6" w:themeShade="BF"/>
+          <w:lang w:val="de-DE"/>
+        </w:rPr>
+        <w:t>) lediglich beim ersten Frame durchzuführen</w:t>
+      </w:r>
+      <w:r>
+        <w:rPr>
+          <w:color w:val="538135" w:themeColor="accent6" w:themeShade="BF"/>
+          <w:lang w:val="de-DE"/>
+        </w:rPr>
+        <w:t>. So wurde nämlich das zentrale Spline per Gefäß immer gleich definiert und konsistent in jeder Sequenz erfasst. Doch die Gefäßbreite, also die Erfassung der Außenwände mittels Gradienten, wurde weiterhin dynamisch auf das individuelle Frame angewandt.</w:t>
+      </w:r>
+      <w:r>
+        <w:rPr>
+          <w:color w:val="538135" w:themeColor="accent6" w:themeShade="BF"/>
+          <w:lang w:val="de-DE"/>
+        </w:rPr>
+        <w:t xml:space="preserve"> </w:t>
+      </w:r>
+      <w:r>
+        <w:rPr>
+          <w:color w:val="538135" w:themeColor="accent6" w:themeShade="BF"/>
+          <w:lang w:val="de-DE"/>
+        </w:rPr>
+        <w:t xml:space="preserve">Diese Maßnahme löst zwar die </w:t>
+      </w:r>
+      <w:r>
+        <w:rPr>
+          <w:color w:val="538135" w:themeColor="accent6" w:themeShade="BF"/>
+          <w:lang w:val="de-DE"/>
+        </w:rPr>
+        <w:t xml:space="preserve">Problematik </w:t>
+      </w:r>
+      <w:r>
+        <w:rPr>
+          <w:color w:val="538135" w:themeColor="accent6" w:themeShade="BF"/>
+          <w:lang w:val="de-DE"/>
+        </w:rPr>
+        <w:t xml:space="preserve">Konsistenz </w:t>
+      </w:r>
+      <w:r>
+        <w:rPr>
+          <w:color w:val="538135" w:themeColor="accent6" w:themeShade="BF"/>
+          <w:lang w:val="de-DE"/>
+        </w:rPr>
+        <w:t xml:space="preserve">bei </w:t>
+      </w:r>
+      <w:r>
+        <w:rPr>
+          <w:color w:val="538135" w:themeColor="accent6" w:themeShade="BF"/>
+          <w:lang w:val="de-DE"/>
+        </w:rPr>
+        <w:t xml:space="preserve">der Gefäßdefinition, legt aber ein sehr hohes Gewicht auf die </w:t>
       </w:r>
       <w:r>
         <w:rPr>
@@ -7209,274 +7783,7 @@
           <w:lang w:val="de-DE"/>
         </w:rPr>
         <w:lastRenderedPageBreak/>
-        <w:t xml:space="preserve">können </w:t>
-      </w:r>
-      <w:r>
-        <w:rPr>
-          <w:color w:val="538135" w:themeColor="accent6" w:themeShade="BF"/>
-          <w:lang w:val="de-DE"/>
-        </w:rPr>
-        <w:t>g</w:t>
-      </w:r>
-      <w:r>
-        <w:rPr>
-          <w:color w:val="538135" w:themeColor="accent6" w:themeShade="BF"/>
-          <w:lang w:val="de-DE"/>
-        </w:rPr>
-        <w:t>roße Gefäße im Laufe der Sequenz als zwei kleinere betrachtet werden und auch irgendwann wieder als ein großes. Das kommt zum Beispiel vor, wenn ein Fremdkörper in Form einer dunklen Wolke über ein Gefäß gleitet. Wenn das Auge in eine Richtung Zuckt, dann werden die Gefäße auf einer Seite drastisch gekürzt und auf der anderen Seite</w:t>
-      </w:r>
-      <w:r>
-        <w:rPr>
-          <w:color w:val="538135" w:themeColor="accent6" w:themeShade="BF"/>
-          <w:lang w:val="de-DE"/>
-        </w:rPr>
-        <w:t xml:space="preserve"> verlängert</w:t>
-      </w:r>
-      <w:r>
-        <w:rPr>
-          <w:color w:val="538135" w:themeColor="accent6" w:themeShade="BF"/>
-          <w:lang w:val="de-DE"/>
-        </w:rPr>
-        <w:t xml:space="preserve"> </w:t>
-      </w:r>
-      <w:r>
-        <w:rPr>
-          <w:color w:val="538135" w:themeColor="accent6" w:themeShade="BF"/>
-          <w:lang w:val="de-DE"/>
-        </w:rPr>
-        <w:t xml:space="preserve">oder es </w:t>
-      </w:r>
-      <w:r>
-        <w:rPr>
-          <w:color w:val="538135" w:themeColor="accent6" w:themeShade="BF"/>
-          <w:lang w:val="de-DE"/>
-        </w:rPr>
-        <w:t xml:space="preserve">tauchen </w:t>
-      </w:r>
-      <w:r>
-        <w:rPr>
-          <w:color w:val="538135" w:themeColor="accent6" w:themeShade="BF"/>
-          <w:lang w:val="de-DE"/>
-        </w:rPr>
-        <w:t xml:space="preserve">gar </w:t>
-      </w:r>
-      <w:r>
-        <w:rPr>
-          <w:color w:val="538135" w:themeColor="accent6" w:themeShade="BF"/>
-          <w:lang w:val="de-DE"/>
-        </w:rPr>
-        <w:t>neue auf. In jeder Sequenz kann eine Vielzahl solcher schwer vorhersehbaren Faktoren auftauchen und das Abfangen dieser Spezialfälle beim mapping der Splines hat sich als sehr inkonsistent erwiesen.</w:t>
-      </w:r>
-      <w:r>
-        <w:rPr>
-          <w:color w:val="538135" w:themeColor="accent6" w:themeShade="BF"/>
-          <w:lang w:val="de-DE"/>
-        </w:rPr>
-        <w:t xml:space="preserve"> Die Fragestellung ist, ab wann ein Spline ein Bruchteil eines vorherigen, ein komplett neues Spline oder Teil des sehr naheliegenden bzw. überlappenden Nachbargefäßes ist.</w:t>
-      </w:r>
-      <w:r>
-        <w:rPr>
-          <w:color w:val="538135" w:themeColor="accent6" w:themeShade="BF"/>
-          <w:lang w:val="de-DE"/>
-        </w:rPr>
-        <w:t xml:space="preserve"> </w:t>
-      </w:r>
-      <w:r>
-        <w:rPr>
-          <w:color w:val="538135" w:themeColor="accent6" w:themeShade="BF"/>
-          <w:lang w:val="de-DE"/>
-        </w:rPr>
-        <w:t xml:space="preserve">Rein programmatisch </w:t>
-      </w:r>
-      <w:r>
-        <w:rPr>
-          <w:color w:val="538135" w:themeColor="accent6" w:themeShade="BF"/>
-          <w:lang w:val="de-DE"/>
-        </w:rPr>
-        <w:t>ist es nicht</w:t>
-      </w:r>
-      <w:r>
-        <w:rPr>
-          <w:color w:val="538135" w:themeColor="accent6" w:themeShade="BF"/>
-          <w:lang w:val="de-DE"/>
-        </w:rPr>
-        <w:t xml:space="preserve"> </w:t>
-      </w:r>
-      <w:r>
-        <w:rPr>
-          <w:color w:val="538135" w:themeColor="accent6" w:themeShade="BF"/>
-          <w:lang w:val="de-DE"/>
-        </w:rPr>
-        <w:t xml:space="preserve">mit einheitlichen </w:t>
-      </w:r>
-      <w:r>
-        <w:rPr>
-          <w:color w:val="538135" w:themeColor="accent6" w:themeShade="BF"/>
-          <w:lang w:val="de-DE"/>
-        </w:rPr>
-        <w:t>Schwellenwerte</w:t>
-      </w:r>
-      <w:r>
-        <w:rPr>
-          <w:color w:val="538135" w:themeColor="accent6" w:themeShade="BF"/>
-          <w:lang w:val="de-DE"/>
-        </w:rPr>
-        <w:t xml:space="preserve">n </w:t>
-      </w:r>
-      <w:r>
-        <w:rPr>
-          <w:color w:val="538135" w:themeColor="accent6" w:themeShade="BF"/>
-          <w:lang w:val="de-DE"/>
-        </w:rPr>
-        <w:t xml:space="preserve">und Fallunterscheidungen </w:t>
-      </w:r>
-      <w:r>
-        <w:rPr>
-          <w:color w:val="538135" w:themeColor="accent6" w:themeShade="BF"/>
-          <w:lang w:val="de-DE"/>
-        </w:rPr>
-        <w:t>lösbar</w:t>
-      </w:r>
-      <w:r>
-        <w:rPr>
-          <w:color w:val="538135" w:themeColor="accent6" w:themeShade="BF"/>
-          <w:lang w:val="de-DE"/>
-        </w:rPr>
-        <w:t>, s</w:t>
-      </w:r>
-      <w:r>
-        <w:rPr>
-          <w:color w:val="538135" w:themeColor="accent6" w:themeShade="BF"/>
-          <w:lang w:val="de-DE"/>
-        </w:rPr>
-        <w:t>o kam beim Testen der Probesequenzen zum Vorschein, dass inmitten der Sequenz ein Gefäß plötzlich eine andere Identifikationsnummer bekommen hat</w:t>
-      </w:r>
-      <w:r>
-        <w:rPr>
-          <w:color w:val="538135" w:themeColor="accent6" w:themeShade="BF"/>
-          <w:lang w:val="de-DE"/>
-        </w:rPr>
-        <w:t xml:space="preserve"> und folglich die Werte einem anderen bzw. neuen Gefäß zugeordnet wurden.</w:t>
-      </w:r>
-    </w:p>
-    <w:p>
-      <w:pPr>
-        <w:rPr>
-          <w:color w:val="538135" w:themeColor="accent6" w:themeShade="BF"/>
-          <w:lang w:val="de-DE"/>
-        </w:rPr>
-      </w:pPr>
-      <w:r>
-        <w:rPr>
-          <w:color w:val="538135" w:themeColor="accent6" w:themeShade="BF"/>
-          <w:lang w:val="de-DE"/>
-        </w:rPr>
-        <w:t xml:space="preserve">Für die dynamische Gefäßermittlung per Frame sind einerseits die Daten zu stark gestört, zum anderen sind die natürlichen Gefäßeigenschaften </w:t>
-      </w:r>
-      <w:r>
-        <w:rPr>
-          <w:color w:val="538135" w:themeColor="accent6" w:themeShade="BF"/>
-          <w:lang w:val="de-DE"/>
-        </w:rPr>
-        <w:t xml:space="preserve">wie Überlappungen, Kreuzungen und Verzweigungen </w:t>
-      </w:r>
-      <w:r>
-        <w:rPr>
-          <w:color w:val="538135" w:themeColor="accent6" w:themeShade="BF"/>
-          <w:lang w:val="de-DE"/>
-        </w:rPr>
-        <w:t xml:space="preserve">programmatisch einfach nicht </w:t>
-      </w:r>
-      <w:r>
-        <w:rPr>
-          <w:color w:val="538135" w:themeColor="accent6" w:themeShade="BF"/>
-          <w:lang w:val="de-DE"/>
-        </w:rPr>
-        <w:t xml:space="preserve">konsistent </w:t>
-      </w:r>
-      <w:r>
-        <w:rPr>
-          <w:color w:val="538135" w:themeColor="accent6" w:themeShade="BF"/>
-          <w:lang w:val="de-DE"/>
-        </w:rPr>
-        <w:t>erfassbar.</w:t>
-      </w:r>
-      <w:r>
-        <w:rPr>
-          <w:color w:val="538135" w:themeColor="accent6" w:themeShade="BF"/>
-          <w:lang w:val="de-DE"/>
-        </w:rPr>
-        <w:t xml:space="preserve"> Daher </w:t>
-      </w:r>
-      <w:r>
-        <w:rPr>
-          <w:color w:val="538135" w:themeColor="accent6" w:themeShade="BF"/>
-          <w:lang w:val="de-DE"/>
-        </w:rPr>
-        <w:t>wurde beschlossen, die Segmentierung der Gefäße (</w:t>
-      </w:r>
-      <w:r>
-        <w:rPr>
-          <w:color w:val="FF0000"/>
-          <w:lang w:val="de-DE"/>
-        </w:rPr>
-        <w:t>X</w:t>
-      </w:r>
-      <w:r>
-        <w:rPr>
-          <w:color w:val="538135" w:themeColor="accent6" w:themeShade="BF"/>
-          <w:lang w:val="de-DE"/>
-        </w:rPr>
-        <w:t>) lediglich beim ersten Frame durchzuführen</w:t>
-      </w:r>
-      <w:r>
-        <w:rPr>
-          <w:color w:val="538135" w:themeColor="accent6" w:themeShade="BF"/>
-          <w:lang w:val="de-DE"/>
-        </w:rPr>
-        <w:t>. So wurde nämlich das zentrale Spline per Gefäß immer gleich definiert und konsistent in jeder Sequenz erfasst. Doch die Gefäßbreite, also die Erfassung der Außenwände mittels Gradienten, wurde weiterhin dynamisch auf das individuelle Frame angewandt.</w:t>
-      </w:r>
-      <w:r>
-        <w:rPr>
-          <w:color w:val="538135" w:themeColor="accent6" w:themeShade="BF"/>
-          <w:lang w:val="de-DE"/>
-        </w:rPr>
-        <w:t xml:space="preserve"> </w:t>
-      </w:r>
-      <w:r>
-        <w:rPr>
-          <w:color w:val="538135" w:themeColor="accent6" w:themeShade="BF"/>
-          <w:lang w:val="de-DE"/>
-        </w:rPr>
-        <w:t xml:space="preserve">Diese Maßnahme löst zwar die </w:t>
-      </w:r>
-      <w:r>
-        <w:rPr>
-          <w:color w:val="538135" w:themeColor="accent6" w:themeShade="BF"/>
-          <w:lang w:val="de-DE"/>
-        </w:rPr>
-        <w:t xml:space="preserve">Problematik </w:t>
-      </w:r>
-      <w:r>
-        <w:rPr>
-          <w:color w:val="538135" w:themeColor="accent6" w:themeShade="BF"/>
-          <w:lang w:val="de-DE"/>
-        </w:rPr>
-        <w:t xml:space="preserve">Konsistenz </w:t>
-      </w:r>
-      <w:r>
-        <w:rPr>
-          <w:color w:val="538135" w:themeColor="accent6" w:themeShade="BF"/>
-          <w:lang w:val="de-DE"/>
-        </w:rPr>
-        <w:t xml:space="preserve">bei </w:t>
-      </w:r>
-      <w:r>
-        <w:rPr>
-          <w:color w:val="538135" w:themeColor="accent6" w:themeShade="BF"/>
-          <w:lang w:val="de-DE"/>
-        </w:rPr>
-        <w:t>der Gefäßdefinition, legt aber ein sehr hohes Gewicht auf die Sequenzstabilisierung.</w:t>
+        <w:t>Sequenzstabilisierung.</w:t>
       </w:r>
       <w:r>
         <w:rPr>
@@ -7649,14 +7956,7 @@
         <w:rPr>
           <w:lang w:val="de-DE"/>
         </w:rPr>
-        <w:t xml:space="preserve"> </w:t>
-      </w:r>
-      <w:r>
-        <w:rPr>
-          <w:lang w:val="de-DE"/>
-        </w:rPr>
-        <w:lastRenderedPageBreak/>
-        <w:t>Venen. Das heißt d</w:t>
+        <w:t xml:space="preserve"> Venen. Das heißt d</w:t>
       </w:r>
       <w:r>
         <w:rPr>
@@ -7844,7 +8144,14 @@
         <w:rPr>
           <w:lang w:val="de-DE"/>
         </w:rPr>
-        <w:t>ist Zeitaufwendig bei der Analyse vieler Sequenzen, jedoch absolut notwendig für eine möglichst genaue Klassifizierung. Außerdem wurde dabei verdeutlicht, dass es kaum möglich ist, einen programmatischen Klassifizierer dafür zu entwickeln</w:t>
+        <w:t xml:space="preserve">ist Zeitaufwendig bei der Analyse vieler Sequenzen, jedoch absolut notwendig für eine möglichst genaue Klassifizierung. Außerdem wurde dabei verdeutlicht, dass es kaum möglich ist, einen </w:t>
+      </w:r>
+      <w:r>
+        <w:rPr>
+          <w:lang w:val="de-DE"/>
+        </w:rPr>
+        <w:lastRenderedPageBreak/>
+        <w:t>programmatischen Klassifizierer dafür zu entwickeln</w:t>
       </w:r>
       <w:r>
         <w:rPr>
@@ -8013,14 +8320,7 @@
         <w:rPr>
           <w:lang w:val="de-DE"/>
         </w:rPr>
-        <w:t xml:space="preserve"> Allein das ist ein Forschungsgebiet für sich und es gibt noch kein Verfahren, welches </w:t>
-      </w:r>
-      <w:r>
-        <w:rPr>
-          <w:lang w:val="de-DE"/>
-        </w:rPr>
-        <w:lastRenderedPageBreak/>
-        <w:t xml:space="preserve">absolut eindeutig, richtig und ohne manuellem Einschreiten funktioniert. </w:t>
+        <w:t xml:space="preserve"> Allein das ist ein Forschungsgebiet für sich und es gibt noch kein Verfahren, welches absolut eindeutig, richtig und ohne manuellem Einschreiten funktioniert. </w:t>
       </w:r>
       <w:r>
         <w:rPr>
@@ -8225,7 +8525,14 @@
         <w:rPr>
           <w:lang w:val="de-DE"/>
         </w:rPr>
-        <w:t xml:space="preserve"> Daraus wurden die zwei Klassen definiert. Ein Testlauf hat eine Genauigkeit von lediglich 60% ergeben und es war ersichtlich, dass auch diese Methode keine programmatische Klassifizierung gewährleisten kann. Für die </w:t>
+        <w:t xml:space="preserve"> Daraus wurden die zwei Klassen definiert. Ein Testlauf hat eine Genauigkeit von lediglich 60% ergeben und es war ersichtlich, dass auch diese Methode keine programmatische Klassifizierung </w:t>
+      </w:r>
+      <w:r>
+        <w:rPr>
+          <w:lang w:val="de-DE"/>
+        </w:rPr>
+        <w:lastRenderedPageBreak/>
+        <w:t xml:space="preserve">gewährleisten kann. Für die </w:t>
       </w:r>
       <w:r>
         <w:rPr>
@@ -8291,104 +8598,353 @@
           <w:numId w:val="6"/>
         </w:numPr>
       </w:pPr>
-      <w:bookmarkStart w:id="19" w:name="_Toc496468227"/>
-      <w:r>
+      <w:bookmarkStart w:id="20" w:name="_Toc496468227"/>
+      <w:r>
+        <w:t xml:space="preserve">Extracting </w:t>
+      </w:r>
+      <w:r>
+        <w:t>vessel properties</w:t>
+      </w:r>
+      <w:r>
+        <w:t xml:space="preserve"> from a Sequence of images</w:t>
+      </w:r>
+      <w:bookmarkEnd w:id="20"/>
+    </w:p>
+    <w:p>
+      <w:pPr>
+        <w:rPr>
+          <w:lang w:val="de-DE"/>
+        </w:rPr>
+      </w:pPr>
+      <w:r>
+        <w:rPr>
+          <w:lang w:val="de-DE"/>
+        </w:rPr>
+        <w:t>Die Methoden 2.1 – 2.6 dienen dem Z</w:t>
+      </w:r>
+      <w:r>
+        <w:rPr>
+          <w:lang w:val="de-DE"/>
+        </w:rPr>
+        <w:t xml:space="preserve">weck, jedem Frame einer Sequenz die Gefäßbreiten zu entnehmen. In diesem Abschnitt der Parameterextraktion wird erläutert, wie diese Messungen einzelner Frames weiter prozessiert werden. Das beinhaltet Kombination und Verarbeitung </w:t>
+      </w:r>
+      <w:r>
+        <w:rPr>
+          <w:lang w:val="de-DE"/>
+        </w:rPr>
+        <w:t>von Messwerten zu i</w:t>
+      </w:r>
+      <w:r>
+        <w:rPr>
+          <w:lang w:val="de-DE"/>
+        </w:rPr>
+        <w:t>nformationshaltige</w:t>
+      </w:r>
+      <w:r>
+        <w:rPr>
+          <w:lang w:val="de-DE"/>
+        </w:rPr>
+        <w:t>n</w:t>
+      </w:r>
+      <w:r>
+        <w:rPr>
+          <w:lang w:val="de-DE"/>
+        </w:rPr>
+        <w:t xml:space="preserve"> Parameter</w:t>
+      </w:r>
+      <w:r>
+        <w:rPr>
+          <w:lang w:val="de-DE"/>
+        </w:rPr>
+        <w:t>n</w:t>
+      </w:r>
+      <w:r>
+        <w:rPr>
+          <w:lang w:val="de-DE"/>
+        </w:rPr>
+        <w:t xml:space="preserve"> sowie deren Speicherung zur weiterführenden Analyse.</w:t>
+      </w:r>
+    </w:p>
+    <w:p>
+      <w:pPr>
+        <w:rPr>
+          <w:lang w:val="de-DE"/>
+        </w:rPr>
+      </w:pPr>
+      <w:r>
+        <w:rPr>
+          <w:lang w:val="de-DE"/>
+        </w:rPr>
+        <w:t>2.6.1 Zeitliche Zuordnung</w:t>
+      </w:r>
+    </w:p>
+    <w:p>
+      <w:pPr>
+        <w:rPr>
+          <w:lang w:val="de-DE"/>
+        </w:rPr>
+      </w:pPr>
+      <w:r>
+        <w:rPr>
+          <w:lang w:val="de-DE"/>
+        </w:rPr>
+        <w:t>Jedes Frame hat einen definierten Zeitpunkt, in dem es geschossen wurde. Diese Zeitangaben sind in einer Datei mit der Bezeichnung meta.txt gespeichert. Der Dokumentinhalt ist im JSON-Form</w:t>
+      </w:r>
+      <w:r>
+        <w:rPr>
+          <w:lang w:val="de-DE"/>
+        </w:rPr>
+        <w:t>a</w:t>
+      </w:r>
+      <w:r>
+        <w:rPr>
+          <w:lang w:val="de-DE"/>
+        </w:rPr>
+        <w:t>t, mit der Ausnahme, dass es wegen einer fehlenden schließenden Klammer nicht valide ist. In diesem Dokument sind zu jedem Frame die zeitlichen Angaben hinterlegt, so dass sie einfach ausgelesen und den Frame- bzw. Bildnamen zugeordnet werden können.</w:t>
+      </w:r>
+      <w:r>
+        <w:rPr>
+          <w:lang w:val="de-DE"/>
+        </w:rPr>
+        <w:t xml:space="preserve"> Die zeitlichen Intervalle sind im 100ms-Bereich und nicht äquidistant</w:t>
+      </w:r>
+      <w:r>
+        <w:rPr>
+          <w:lang w:val="de-DE"/>
+        </w:rPr>
+        <w:t>.</w:t>
+      </w:r>
+      <w:r>
+        <w:rPr>
+          <w:lang w:val="de-DE"/>
+        </w:rPr>
+        <w:t xml:space="preserve"> </w:t>
+      </w:r>
+      <w:r>
+        <w:rPr>
+          <w:lang w:val="de-DE"/>
+        </w:rPr>
+        <w:t xml:space="preserve">Außerdem kommt es vor, dass zwei aufeinanderfolgende Frames den absolut identischen Zeitstempel besitzen. Das führt zu einem Problem, da die Zeitstempel als Identifikationen für alle gemessenen Werte eines Frames gehandhabt werden. Hat also das darauffolgende Frame den </w:t>
+      </w:r>
+      <w:r>
+        <w:rPr>
+          <w:lang w:val="de-DE"/>
+        </w:rPr>
+        <w:t>s</w:t>
+      </w:r>
+      <w:r>
+        <w:rPr>
+          <w:lang w:val="de-DE"/>
+        </w:rPr>
+        <w:t>elben Identifikationsschlüssel, so werden die vorherigen Werte überschrieben. Es wird davon ausgegangen, dass es sich bei zwei identischen Zeitstempeln um einen technischen Fehler handelt. Um das zu beheben, wird in einem solchen Fall der folgende Zeitschlüssel (basierend auf der Reihenfolge, in der die Bilder geschossen werden) um eine Millisekunde erhöht.</w:t>
+      </w:r>
+      <w:r>
+        <w:rPr>
+          <w:lang w:val="de-DE"/>
+        </w:rPr>
+        <w:t xml:space="preserve"> Das hat auf die optische Repräsentanz der Messwerte, </w:t>
+      </w:r>
+      <w:r>
+        <w:rPr>
+          <w:lang w:val="de-DE"/>
+        </w:rPr>
+        <w:t xml:space="preserve">da es an solchen Stellen im Plot eine deutliche Stauchung gibt. Da es aber keine </w:t>
+      </w:r>
+      <w:r>
+        <w:rPr>
+          <w:lang w:val="de-DE"/>
+        </w:rPr>
         <w:lastRenderedPageBreak/>
-        <w:t>Extracting parameters from a Sequence of images</w:t>
-      </w:r>
-      <w:bookmarkEnd w:id="19"/>
-    </w:p>
-    <w:p>
-      <w:pPr>
-        <w:rPr>
-          <w:lang w:val="de-DE"/>
-        </w:rPr>
-      </w:pPr>
-      <w:r>
-        <w:rPr>
-          <w:lang w:val="de-DE"/>
-        </w:rPr>
-        <w:t>Die Methoden 2.1 – 2.6 dienen dem Z</w:t>
-      </w:r>
-      <w:r>
-        <w:rPr>
-          <w:lang w:val="de-DE"/>
-        </w:rPr>
-        <w:t xml:space="preserve">weck, jedem Frame einer Sequenz die Gefäßbreiten zu entnehmen. In diesem Abschnitt der Parameterextraktion wird erläutert, wie diese Messungen einzelner Frames weiter prozessiert werden. Das beinhaltet Kombination und Verarbeitung </w:t>
-      </w:r>
-      <w:r>
-        <w:rPr>
-          <w:lang w:val="de-DE"/>
-        </w:rPr>
-        <w:t>von Messwerten zu i</w:t>
-      </w:r>
-      <w:r>
-        <w:rPr>
-          <w:lang w:val="de-DE"/>
-        </w:rPr>
-        <w:t>nformationshaltige</w:t>
-      </w:r>
-      <w:r>
-        <w:rPr>
-          <w:lang w:val="de-DE"/>
-        </w:rPr>
-        <w:t>n</w:t>
-      </w:r>
-      <w:r>
-        <w:rPr>
-          <w:lang w:val="de-DE"/>
-        </w:rPr>
-        <w:t xml:space="preserve"> Parameter</w:t>
-      </w:r>
-      <w:r>
-        <w:rPr>
-          <w:lang w:val="de-DE"/>
-        </w:rPr>
-        <w:t>n</w:t>
-      </w:r>
-      <w:r>
-        <w:rPr>
-          <w:lang w:val="de-DE"/>
-        </w:rPr>
-        <w:t xml:space="preserve"> sowie deren Speicherung zur weiterführenden Analyse.</w:t>
-      </w:r>
-    </w:p>
-    <w:p>
-      <w:pPr>
-        <w:rPr>
-          <w:lang w:val="de-DE"/>
-        </w:rPr>
-      </w:pPr>
-      <w:r>
-        <w:rPr>
-          <w:lang w:val="de-DE"/>
-        </w:rPr>
-        <w:t>2.6.1 Zeitliche Zuordnung</w:t>
-      </w:r>
-    </w:p>
-    <w:p>
-      <w:pPr>
-        <w:rPr>
-          <w:lang w:val="de-DE"/>
-        </w:rPr>
-      </w:pPr>
-      <w:r>
-        <w:rPr>
-          <w:lang w:val="de-DE"/>
-        </w:rPr>
-        <w:t>Jedes Frame hat einen definierten Zeitpunkt, in dem es geschossen wurde. Diese Zeitangaben sind in einer Datei mit der Bezeichnung meta.txt gespeichert. Der Dokumentinhalt ist im JSON-Formet, mit der Ausnahme, dass es wegen einer fehlenden schließenden Klammer nicht valide ist. In diesem Dokument sind zu jedem Frame die zeitlichen Angaben hinterlegt, so dass sie einfach ausgelesen und den Frame- bzw. Bildnamen zugeordnet werden können.</w:t>
-      </w:r>
-      <w:r>
-        <w:rPr>
-          <w:lang w:val="de-DE"/>
-        </w:rPr>
-        <w:t xml:space="preserve"> Die zeitlichen Intervalle sind im 100ms-Bereich und nicht äquidistant</w:t>
-      </w:r>
-      <w:r>
-        <w:rPr>
-          <w:lang w:val="de-DE"/>
-        </w:rPr>
-        <w:t>.</w:t>
+        <w:t>sonstige Auswirkung hat, wurde es in Kauf genommen, da auf diese Weise die Störung als Nebeneffekt gut visualisiert werden konnte.</w:t>
+      </w:r>
+    </w:p>
+    <w:p>
+      <w:pPr>
+        <w:rPr>
+          <w:lang w:val="de-DE"/>
+        </w:rPr>
+      </w:pPr>
+      <w:r>
+        <w:rPr>
+          <w:lang w:val="de-DE"/>
+        </w:rPr>
+        <w:t xml:space="preserve">Des Weiteren gibt es </w:t>
+      </w:r>
+      <w:r>
+        <w:rPr>
+          <w:lang w:val="de-DE"/>
+        </w:rPr>
+        <w:t xml:space="preserve">Messlücken einzelner Gefäße zu bestimmten Zeitpunkten. </w:t>
+      </w:r>
+      <w:r>
+        <w:rPr>
+          <w:lang w:val="de-DE"/>
+        </w:rPr>
+        <w:t>Das kommt vor, wenn sich die Bildeigenschaften im Verlauf der Sequenz an einem bestimmten Zeitpunkt so weit verändern, dass ein Gefäß nicht mehr als solches erkannt wird. Diese Lücken können über ein oder mehrere Frames spannen und sowohl innerhalb einer Gefäßmessung auftauchen, als auch ab einem bestimmten Zeitpunkt bis zum Ende der Messung.</w:t>
+      </w:r>
+      <w:r>
+        <w:rPr>
+          <w:lang w:val="de-DE"/>
+        </w:rPr>
+        <w:t xml:space="preserve"> In diesen Fällen werden die fehlenden Messwerte mit NaN-Werten ersetzt, so dass dennoch eine Kontinuität der zeitlichen Abfolge erhalten bleibt.</w:t>
+      </w:r>
+    </w:p>
+    <w:p>
+      <w:pPr>
+        <w:rPr>
+          <w:lang w:val="de-DE"/>
+        </w:rPr>
+      </w:pPr>
+      <w:r>
+        <w:rPr>
+          <w:lang w:val="de-DE"/>
+        </w:rPr>
+        <w:t xml:space="preserve">2.6.2 </w:t>
+      </w:r>
+      <w:r>
+        <w:rPr>
+          <w:lang w:val="de-DE"/>
+        </w:rPr>
+        <w:t>Frequenz</w:t>
+      </w:r>
+      <w:r>
+        <w:rPr>
+          <w:lang w:val="de-DE"/>
+        </w:rPr>
+        <w:t xml:space="preserve"> und Amplitude</w:t>
+      </w:r>
+    </w:p>
+    <w:p>
+      <w:pPr>
+        <w:rPr>
+          <w:lang w:val="de-DE"/>
+        </w:rPr>
+      </w:pPr>
+      <w:r>
+        <w:rPr>
+          <w:lang w:val="de-DE"/>
+        </w:rPr>
+        <w:t xml:space="preserve">Die einzelnen Messwerte eines Gefäßes in einer Sequenz sind in den seltensten Fällen </w:t>
+      </w:r>
+      <w:r>
+        <w:rPr>
+          <w:lang w:val="de-DE"/>
+        </w:rPr>
+        <w:t xml:space="preserve">so </w:t>
+      </w:r>
+      <w:r>
+        <w:rPr>
+          <w:lang w:val="de-DE"/>
+        </w:rPr>
+        <w:t xml:space="preserve">genau, dass sie einen oder mehrere kardiale Zyklen </w:t>
+      </w:r>
+      <w:r>
+        <w:rPr>
+          <w:lang w:val="de-DE"/>
+        </w:rPr>
+        <w:t xml:space="preserve">perfekt </w:t>
+      </w:r>
+      <w:r>
+        <w:rPr>
+          <w:lang w:val="de-DE"/>
+        </w:rPr>
+        <w:t>beschreiben.</w:t>
+      </w:r>
+      <w:r>
+        <w:rPr>
+          <w:lang w:val="de-DE"/>
+        </w:rPr>
+        <w:t xml:space="preserve"> Verschiedene Messungen haben ergeben, dass pro Sequenz in etwa ein </w:t>
+      </w:r>
+      <w:r>
+        <w:rPr>
+          <w:lang w:val="de-DE"/>
+        </w:rPr>
+        <w:t xml:space="preserve">bis zwei </w:t>
+      </w:r>
+      <w:r>
+        <w:rPr>
+          <w:lang w:val="de-DE"/>
+        </w:rPr>
+        <w:t>Gefäß</w:t>
+      </w:r>
+      <w:r>
+        <w:rPr>
+          <w:lang w:val="de-DE"/>
+        </w:rPr>
+        <w:t>e</w:t>
+      </w:r>
+      <w:r>
+        <w:rPr>
+          <w:lang w:val="de-DE"/>
+        </w:rPr>
+        <w:t xml:space="preserve"> vorhanden </w:t>
+      </w:r>
+      <w:r>
+        <w:rPr>
+          <w:lang w:val="de-DE"/>
+        </w:rPr>
+        <w:t>sind</w:t>
+      </w:r>
+      <w:r>
+        <w:rPr>
+          <w:lang w:val="de-DE"/>
+        </w:rPr>
+        <w:t xml:space="preserve">, </w:t>
+      </w:r>
+      <w:r>
+        <w:rPr>
+          <w:lang w:val="de-DE"/>
+        </w:rPr>
+        <w:t xml:space="preserve">die </w:t>
+      </w:r>
+      <w:r>
+        <w:rPr>
+          <w:lang w:val="de-DE"/>
+        </w:rPr>
+        <w:t>eine</w:t>
+      </w:r>
+      <w:r>
+        <w:rPr>
+          <w:lang w:val="de-DE"/>
+        </w:rPr>
+        <w:t>m</w:t>
+      </w:r>
+      <w:r>
+        <w:rPr>
+          <w:lang w:val="de-DE"/>
+        </w:rPr>
+        <w:t xml:space="preserve"> beinahe perfekten Zyklus </w:t>
+      </w:r>
+      <w:r>
+        <w:rPr>
+          <w:lang w:val="de-DE"/>
+        </w:rPr>
+        <w:t>entsprechen</w:t>
+      </w:r>
+      <w:r>
+        <w:rPr>
+          <w:lang w:val="de-DE"/>
+        </w:rPr>
+        <w:t xml:space="preserve">. Alle anderen </w:t>
+      </w:r>
+      <w:r>
+        <w:rPr>
+          <w:lang w:val="de-DE"/>
+        </w:rPr>
+        <w:t xml:space="preserve">Gefäße </w:t>
+      </w:r>
+      <w:r>
+        <w:rPr>
+          <w:lang w:val="de-DE"/>
+        </w:rPr>
+        <w:t>haben viele Ausreißer oder sind sogar einfach nur ein Zick-Zack Muste</w:t>
+      </w:r>
+      <w:r>
+        <w:rPr>
+          <w:lang w:val="de-DE"/>
+        </w:rPr>
+        <w:t>r.</w:t>
       </w:r>
       <w:r>
         <w:rPr>
@@ -8400,105 +8956,446 @@
         <w:rPr>
           <w:lang w:val="de-DE"/>
         </w:rPr>
-        <w:t>Außerdem kommt es vor, dass zwei aufeinanderfolgende Frames den absolut identischen Zeitstempel besitzen. Das führt zu einem Problem, da die Zeitstempel als Identifikationen für alle gemessenen Werte eines Frames gehandhabt werden. Hat also das darauffolgende Frame den selben Identifikationsschlüssel, so werden die vorherigen Werte überschrieben. Es wird davon ausgegangen, dass es sich bei zwei identischen Zeitstempeln um einen technischen Fehler handelt. Um das zu beheben, wird in einem solchen Fall der folgende Zeitschlüssel (basierend auf der Reihenfolge, in der die Bilder geschossen werden) um eine Millisekunde erhöht.</w:t>
-      </w:r>
-      <w:r>
-        <w:rPr>
-          <w:lang w:val="de-DE"/>
-        </w:rPr>
-        <w:t xml:space="preserve"> Das hat auf die optische Repräsentanz der Messwerte, </w:t>
-      </w:r>
-      <w:r>
-        <w:rPr>
-          <w:lang w:val="de-DE"/>
-        </w:rPr>
-        <w:t>da es an solchen Stellen im Plot eine deutliche Stauchung gibt. Da es aber keine sonstige Auswirkung hat, wurde es in Kauf genommen, da auf diese Weise die Störung als Nebeneffekt gut visualisiert werden konnte.</w:t>
-      </w:r>
-    </w:p>
-    <w:p>
-      <w:pPr>
-        <w:rPr>
-          <w:lang w:val="de-DE"/>
-        </w:rPr>
-      </w:pPr>
-      <w:r>
-        <w:rPr>
-          <w:lang w:val="de-DE"/>
-        </w:rPr>
-        <w:t xml:space="preserve">2.6.2 </w:t>
-      </w:r>
-      <w:r>
-        <w:rPr>
-          <w:lang w:val="de-DE"/>
-        </w:rPr>
-        <w:t>Beats per Minute</w:t>
-      </w:r>
-    </w:p>
-    <w:p>
-      <w:pPr>
-        <w:rPr>
-          <w:lang w:val="de-DE"/>
-        </w:rPr>
-      </w:pPr>
-      <w:r>
-        <w:rPr>
-          <w:lang w:val="de-DE"/>
-        </w:rPr>
-        <w:t xml:space="preserve">Die einzelnen Messwerte eines Gefäßes in einer Sequenz sind in den seltensten Fällen </w:t>
-      </w:r>
-      <w:r>
-        <w:rPr>
-          <w:lang w:val="de-DE"/>
-        </w:rPr>
-        <w:t xml:space="preserve">so </w:t>
-      </w:r>
-      <w:r>
-        <w:rPr>
-          <w:lang w:val="de-DE"/>
-        </w:rPr>
-        <w:t xml:space="preserve">genau, dass sie einen oder mehrere kardiale Zyklen </w:t>
-      </w:r>
-      <w:r>
-        <w:rPr>
-          <w:lang w:val="de-DE"/>
-        </w:rPr>
-        <w:t xml:space="preserve">perfekt </w:t>
-      </w:r>
-      <w:r>
-        <w:rPr>
-          <w:lang w:val="de-DE"/>
-        </w:rPr>
-        <w:t>beschreiben.</w:t>
-      </w:r>
-      <w:r>
-        <w:rPr>
-          <w:lang w:val="de-DE"/>
-        </w:rPr>
-        <w:t xml:space="preserve"> Verschiedene Messungen haben ergeben, dass pro Sequenz in etwa ein </w:t>
-      </w:r>
-      <w:r>
-        <w:rPr>
-          <w:lang w:val="de-DE"/>
-        </w:rPr>
-        <w:t xml:space="preserve">bis zwei </w:t>
-      </w:r>
-      <w:r>
-        <w:rPr>
-          <w:lang w:val="de-DE"/>
-        </w:rPr>
-        <w:t>Gefäß</w:t>
-      </w:r>
-      <w:r>
-        <w:rPr>
-          <w:lang w:val="de-DE"/>
-        </w:rPr>
-        <w:t>e</w:t>
-      </w:r>
-      <w:r>
-        <w:rPr>
-          <w:lang w:val="de-DE"/>
-        </w:rPr>
-        <w:t xml:space="preserve"> vorhanden </w:t>
+        <w:t xml:space="preserve">Um </w:t>
+      </w:r>
+      <w:r>
+        <w:rPr>
+          <w:lang w:val="de-DE"/>
+        </w:rPr>
+        <w:t xml:space="preserve">zu sehen, wie repräsentativ die Messwerte sind, wurde eine Methode entwickelt, um die Herzfrequenz aus den Messwerten zu bestimmen. Der </w:t>
+      </w:r>
+      <w:r>
+        <w:rPr>
+          <w:lang w:val="de-DE"/>
+        </w:rPr>
+        <w:t xml:space="preserve">natürliche </w:t>
+      </w:r>
+      <w:r>
+        <w:rPr>
+          <w:lang w:val="de-DE"/>
+        </w:rPr>
+        <w:t xml:space="preserve">Kurvenverlauf eines kardialen Zyklus einer Arterie hat einige charakteristische Eigenschaften, wie </w:t>
+      </w:r>
+      <w:r>
+        <w:rPr>
+          <w:lang w:val="de-DE"/>
+        </w:rPr>
+        <w:t>Systole</w:t>
+      </w:r>
+      <w:r>
+        <w:rPr>
+          <w:lang w:val="de-DE"/>
+        </w:rPr>
+        <w:t xml:space="preserve"> und </w:t>
+      </w:r>
+      <w:r>
+        <w:rPr>
+          <w:lang w:val="de-DE"/>
+        </w:rPr>
+        <w:t>Diastole</w:t>
+      </w:r>
+      <w:r>
+        <w:rPr>
+          <w:lang w:val="de-DE"/>
+        </w:rPr>
+        <w:t xml:space="preserve"> (</w:t>
+      </w:r>
+      <w:r>
+        <w:rPr>
+          <w:color w:val="FF0000"/>
+          <w:lang w:val="de-DE"/>
+        </w:rPr>
+        <w:t>X</w:t>
+      </w:r>
+      <w:r>
+        <w:rPr>
+          <w:lang w:val="de-DE"/>
+        </w:rPr>
+        <w:t>)</w:t>
+      </w:r>
+      <w:r>
+        <w:rPr>
+          <w:lang w:val="de-DE"/>
+        </w:rPr>
+        <w:t xml:space="preserve">. </w:t>
+      </w:r>
+      <w:r>
+        <w:rPr>
+          <w:lang w:val="de-DE"/>
+        </w:rPr>
+        <w:t xml:space="preserve">Insbesondere durch dieses wiederkehrende Muster ist die Sinusfunktion eine ungefähre Repräsentation des Verlaufs, welche gut genug interpoliert werden kann. </w:t>
+      </w:r>
+      <w:r>
+        <w:rPr>
+          <w:lang w:val="de-DE"/>
+        </w:rPr>
+        <w:t>Für diesen Zweck wird die eindimensi</w:t>
+      </w:r>
+      <w:r>
+        <w:rPr>
+          <w:lang w:val="de-DE"/>
+        </w:rPr>
+        <w:t>on</w:t>
+      </w:r>
+      <w:r>
+        <w:rPr>
+          <w:lang w:val="de-DE"/>
+        </w:rPr>
+        <w:t xml:space="preserve">ale diskrete Fourier Transformation </w:t>
+      </w:r>
+      <w:r>
+        <w:rPr>
+          <w:lang w:val="de-DE"/>
+        </w:rPr>
+        <w:t xml:space="preserve">(Numpy FFT) </w:t>
+      </w:r>
+      <w:r>
+        <w:rPr>
+          <w:lang w:val="de-DE"/>
+        </w:rPr>
+        <w:t xml:space="preserve">implementiert, </w:t>
+      </w:r>
+      <w:r>
+        <w:rPr>
+          <w:lang w:val="de-DE"/>
+        </w:rPr>
+        <w:t xml:space="preserve">um </w:t>
+      </w:r>
+      <w:r>
+        <w:rPr>
+          <w:lang w:val="de-DE"/>
+        </w:rPr>
+        <w:t xml:space="preserve">aus den Messwerten </w:t>
+      </w:r>
+      <w:r>
+        <w:rPr>
+          <w:lang w:val="de-DE"/>
+        </w:rPr>
+        <w:t xml:space="preserve">programmatisch </w:t>
+      </w:r>
+      <w:r>
+        <w:rPr>
+          <w:lang w:val="de-DE"/>
+        </w:rPr>
+        <w:t xml:space="preserve">eine Frequenz für die </w:t>
+      </w:r>
+      <w:r>
+        <w:rPr>
+          <w:lang w:val="de-DE"/>
+        </w:rPr>
+        <w:t xml:space="preserve">Sinusfunktion zu schätzen. Dafür </w:t>
+      </w:r>
+      <w:r>
+        <w:rPr>
+          <w:lang w:val="de-DE"/>
+        </w:rPr>
+        <w:t>ist Voraussetzung</w:t>
+      </w:r>
+      <w:r>
+        <w:rPr>
+          <w:lang w:val="de-DE"/>
+        </w:rPr>
+        <w:t>, dass die Messwerte äquidistant sind. Es wird also d</w:t>
+      </w:r>
+      <w:r>
+        <w:rPr>
+          <w:lang w:val="de-DE"/>
+        </w:rPr>
+        <w:t>ie</w:t>
+      </w:r>
+      <w:r>
+        <w:rPr>
+          <w:lang w:val="de-DE"/>
+        </w:rPr>
+        <w:t xml:space="preserve"> erste zeitliche </w:t>
+      </w:r>
+      <w:r>
+        <w:rPr>
+          <w:lang w:val="de-DE"/>
+        </w:rPr>
+        <w:t>Differenz</w:t>
+      </w:r>
+      <w:r>
+        <w:rPr>
+          <w:lang w:val="de-DE"/>
+        </w:rPr>
+        <w:t xml:space="preserve"> von zwei Messwerten errechnet und für alle folgenden Abstände übernommen. Für den Regelfall ist das Resultat sehr gut aber in bestimmten Fällen etwas störungsanfällig. Wenn zum Beispiel während dem Quality </w:t>
+      </w:r>
+      <w:r>
+        <w:rPr>
+          <w:lang w:val="de-DE"/>
+        </w:rPr>
+        <w:t>P</w:t>
+      </w:r>
+      <w:r>
+        <w:rPr>
+          <w:lang w:val="de-DE"/>
+        </w:rPr>
+        <w:t>reprocessing (</w:t>
+      </w:r>
+      <w:r>
+        <w:rPr>
+          <w:color w:val="FF0000"/>
+          <w:lang w:val="de-DE"/>
+        </w:rPr>
+        <w:t>X</w:t>
+      </w:r>
+      <w:r>
+        <w:rPr>
+          <w:lang w:val="de-DE"/>
+        </w:rPr>
+        <w:t xml:space="preserve">) ein oder mehrere Bilder entfernt werden mussten, so gibt es eine Verschiebung der zugrundeliegenden kardialen Funktion, so dass die Messwerte einen Sprung aufzeichnen. Das kann Einfluss auf die Schätzung haben, </w:t>
+      </w:r>
+      <w:r>
+        <w:rPr>
+          <w:lang w:val="de-DE"/>
+        </w:rPr>
+        <w:t xml:space="preserve">hat sich aus den Analysen </w:t>
+      </w:r>
+      <w:r>
+        <w:rPr>
+          <w:lang w:val="de-DE"/>
+        </w:rPr>
+        <w:t xml:space="preserve">jedoch </w:t>
+      </w:r>
+      <w:r>
+        <w:rPr>
+          <w:lang w:val="de-DE"/>
+        </w:rPr>
+        <w:t xml:space="preserve">als </w:t>
+      </w:r>
+      <w:r>
+        <w:rPr>
+          <w:lang w:val="de-DE"/>
+        </w:rPr>
+        <w:t>vernachlässigbar</w:t>
+      </w:r>
+      <w:r>
+        <w:rPr>
+          <w:lang w:val="de-DE"/>
+        </w:rPr>
+        <w:t xml:space="preserve"> in Bezug auf die resultierende Funktion herausgestellt</w:t>
+      </w:r>
+      <w:r>
+        <w:rPr>
+          <w:lang w:val="de-DE"/>
+        </w:rPr>
+        <w:t xml:space="preserve">. Viel mehr ist es ein Problem, wenn die Messwerte </w:t>
+      </w:r>
+      <w:r>
+        <w:rPr>
+          <w:lang w:val="de-DE"/>
+        </w:rPr>
+        <w:t xml:space="preserve">so gestört sind, dass sie </w:t>
+      </w:r>
+      <w:r>
+        <w:rPr>
+          <w:lang w:val="de-DE"/>
+        </w:rPr>
+        <w:t xml:space="preserve">eine Zick-Zack </w:t>
+      </w:r>
+      <w:r>
+        <w:rPr>
+          <w:lang w:val="de-DE"/>
+        </w:rPr>
+        <w:t xml:space="preserve">Funktion annehmen und die Fourier Transformation nicht die Möglichkeit hat, die korrekte zugrundeliegende Frequenz zu schätzen. Daraus folgt eine entweder zu hoch oder zu niedrig frequentierte Sinusfunktion. Um dem entgegenzuwirken, wird die Schätzung der Frequenz auf das menschlich mögliche Spektrum gedeckelt. </w:t>
+      </w:r>
+      <w:r>
+        <w:rPr>
+          <w:lang w:val="de-DE"/>
+        </w:rPr>
+        <w:t xml:space="preserve">Dies wird an zwei Stellen vorgenommen, bei der initialen Schätzung der Frequenz mit FFT auf </w:t>
+      </w:r>
+      <w:r>
+        <w:rPr>
+          <w:lang w:val="de-DE"/>
+        </w:rPr>
+        <w:t>das Intervall [</w:t>
+      </w:r>
+      <w:r>
+        <w:rPr>
+          <w:lang w:val="de-DE"/>
+        </w:rPr>
+        <w:t>0.3</w:t>
+      </w:r>
+      <w:r>
+        <w:rPr>
+          <w:lang w:val="de-DE"/>
+        </w:rPr>
+        <w:t xml:space="preserve">, </w:t>
+      </w:r>
+      <w:r>
+        <w:rPr>
+          <w:lang w:val="de-DE"/>
+        </w:rPr>
+        <w:t>0.5</w:t>
+      </w:r>
+      <w:r>
+        <w:rPr>
+          <w:lang w:val="de-DE"/>
+        </w:rPr>
+        <w:t>]</w:t>
+      </w:r>
+      <w:r>
+        <w:rPr>
+          <w:lang w:val="de-DE"/>
+        </w:rPr>
+        <w:t xml:space="preserve"> und bei der finalen Festlegung der Frequenz auf maximal 0.7.</w:t>
+      </w:r>
+      <w:r>
+        <w:rPr>
+          <w:lang w:val="de-DE"/>
+        </w:rPr>
+        <w:t xml:space="preserve"> Diese Werte wurden empirisch ermittelt und lieferten die besten Schätzungen. </w:t>
+      </w:r>
+    </w:p>
+    <w:p>
+      <w:pPr>
+        <w:rPr>
+          <w:color w:val="FF0000"/>
+          <w:lang w:val="de-DE"/>
+        </w:rPr>
+      </w:pPr>
+      <w:r>
+        <w:rPr>
+          <w:lang w:val="de-DE"/>
+        </w:rPr>
+        <w:t xml:space="preserve">Eine </w:t>
+      </w:r>
+      <w:r>
+        <w:rPr>
+          <w:lang w:val="de-DE"/>
+        </w:rPr>
+        <w:t xml:space="preserve">Weitere Maßnahme, um die Schätzung der Sinusfunktion von Störfaktoren zu schützen, ist die erweiterte Bestimmung der Amplitude. </w:t>
+      </w:r>
+      <w:r>
+        <w:rPr>
+          <w:lang w:val="de-DE"/>
+        </w:rPr>
+        <w:t xml:space="preserve">Die Amplitude ist zwar in der finalen Pipeline keine Messgröße, aber um eine möglichst genaue Repräsentanz der echten Werte zu erreichen mit der potentiellen Möglichkeit, diese sogar zu ersetzen, wurde dafür eine verbesserte Methode entwickelt. </w:t>
+      </w:r>
+      <w:r>
+        <w:rPr>
+          <w:lang w:val="de-DE"/>
+        </w:rPr>
+        <w:t xml:space="preserve">Normalerweise wird einfach die Standardabweichung der Messwerte von ihrem Durchschnitt herangezogen. Das hat des Öfteren zur Folge, dass Ausreißer einen zu hohen Einfluss auf die zu schätzende Funktion haben. </w:t>
+      </w:r>
+      <w:r>
+        <w:rPr>
+          <w:lang w:val="de-DE"/>
+        </w:rPr>
+        <w:t xml:space="preserve">Die geschätzte Amplitude tendierte dazu, die gemessenen Werte zu übersteigen. Insgesamt hat sich dadurch auch die Problematik </w:t>
+      </w:r>
+      <w:r>
+        <w:rPr>
+          <w:lang w:val="de-DE"/>
+        </w:rPr>
+        <w:t>offenbart</w:t>
+      </w:r>
+      <w:r>
+        <w:rPr>
+          <w:lang w:val="de-DE"/>
+        </w:rPr>
+        <w:t>, zuverlässig die Grenzen der Gefäßausdehnung zu bestimmen (</w:t>
+      </w:r>
+      <w:r>
+        <w:rPr>
+          <w:color w:val="FF0000"/>
+          <w:lang w:val="de-DE"/>
+        </w:rPr>
+        <w:t>siehe X</w:t>
+      </w:r>
+      <w:r>
+        <w:rPr>
+          <w:lang w:val="de-DE"/>
+        </w:rPr>
+        <w:t>).</w:t>
+      </w:r>
+      <w:r>
+        <w:rPr>
+          <w:lang w:val="de-DE"/>
+        </w:rPr>
+        <w:t xml:space="preserve"> </w:t>
+      </w:r>
+      <w:r>
+        <w:rPr>
+          <w:lang w:val="de-DE"/>
+        </w:rPr>
+        <w:t xml:space="preserve">Die dort besprochene Lösung würde zwar auch hierfür gehen, eine alternative Methode hat sich allerdings als etwas genauer </w:t>
+      </w:r>
+      <w:r>
+        <w:rPr>
+          <w:lang w:val="de-DE"/>
+        </w:rPr>
+        <w:t xml:space="preserve">und besser geeignet </w:t>
+      </w:r>
+      <w:r>
+        <w:rPr>
+          <w:lang w:val="de-DE"/>
+        </w:rPr>
+        <w:t>herausgestellt.</w:t>
+      </w:r>
+      <w:r>
+        <w:rPr>
+          <w:lang w:val="de-DE"/>
+        </w:rPr>
+        <w:t xml:space="preserve"> </w:t>
+      </w:r>
+      <w:r>
+        <w:rPr>
+          <w:lang w:val="de-DE"/>
+        </w:rPr>
+        <w:t xml:space="preserve"> </w:t>
+      </w:r>
+      <w:r>
+        <w:rPr>
+          <w:lang w:val="de-DE"/>
+        </w:rPr>
+        <w:t xml:space="preserve">Die Ober- und Untergrenze </w:t>
+      </w:r>
+      <w:r>
+        <w:rPr>
+          <w:lang w:val="de-DE"/>
+        </w:rPr>
+        <w:t>wird nicht aus der Standardabweichung, sondern aus dem Mittel der identifizierbaren Maxima in Form von Spitzen bestimmt (</w:t>
+      </w:r>
+      <w:r>
+        <w:rPr>
+          <w:color w:val="FF0000"/>
+          <w:lang w:val="de-DE"/>
+        </w:rPr>
+        <w:t>detect_peaks</w:t>
+      </w:r>
+      <w:r>
+        <w:rPr>
+          <w:lang w:val="de-DE"/>
+        </w:rPr>
+        <w:t xml:space="preserve">). </w:t>
+      </w:r>
+    </w:p>
+    <w:p>
+      <w:pPr>
+        <w:rPr>
+          <w:lang w:val="de-DE"/>
+        </w:rPr>
+      </w:pPr>
+      <w:r>
+        <w:rPr>
+          <w:lang w:val="de-DE"/>
+        </w:rPr>
+        <w:t xml:space="preserve">Wenn allerdings die Daten </w:t>
+      </w:r>
+      <w:r>
+        <w:rPr>
+          <w:lang w:val="de-DE"/>
+        </w:rPr>
+        <w:t xml:space="preserve">sehr </w:t>
+      </w:r>
+      <w:r>
+        <w:rPr>
+          <w:lang w:val="de-DE"/>
+        </w:rPr>
+        <w:t xml:space="preserve">gestört </w:t>
       </w:r>
       <w:r>
         <w:rPr>
@@ -8510,7 +9407,182 @@
         <w:rPr>
           <w:lang w:val="de-DE"/>
         </w:rPr>
-        <w:t xml:space="preserve">, </w:t>
+        <w:t xml:space="preserve">, dann </w:t>
+      </w:r>
+      <w:r>
+        <w:rPr>
+          <w:lang w:val="de-DE"/>
+        </w:rPr>
+        <w:t>führt</w:t>
+      </w:r>
+      <w:r>
+        <w:rPr>
+          <w:lang w:val="de-DE"/>
+        </w:rPr>
+        <w:t xml:space="preserve"> auch das Deckeln der Frequenzwerte zu keinem befriedigenden Ergebnis.</w:t>
+      </w:r>
+      <w:r>
+        <w:rPr>
+          <w:lang w:val="de-DE"/>
+        </w:rPr>
+        <w:t xml:space="preserve"> Die Frequenz ist in vollständigen Durchläufen der Sinusfunktion pro Sekunde angegeben.</w:t>
+      </w:r>
+    </w:p>
+    <w:p>
+      <w:pPr>
+        <w:rPr>
+          <w:lang w:val="de-DE"/>
+        </w:rPr>
+      </w:pPr>
+      <w:r>
+        <w:rPr>
+          <w:lang w:val="de-DE"/>
+        </w:rPr>
+        <w:t xml:space="preserve">2.6.3 Beats per </w:t>
+      </w:r>
+      <w:r>
+        <w:rPr>
+          <w:lang w:val="de-DE"/>
+        </w:rPr>
+        <w:t>M</w:t>
+      </w:r>
+      <w:r>
+        <w:rPr>
+          <w:lang w:val="de-DE"/>
+        </w:rPr>
+        <w:t>inute</w:t>
+      </w:r>
+    </w:p>
+    <w:p>
+      <w:pPr>
+        <w:rPr>
+          <w:lang w:val="de-DE"/>
+        </w:rPr>
+      </w:pPr>
+      <w:r>
+        <w:rPr>
+          <w:lang w:val="de-DE"/>
+        </w:rPr>
+        <w:t xml:space="preserve">Aus der </w:t>
+      </w:r>
+      <w:r>
+        <w:rPr>
+          <w:lang w:val="de-DE"/>
+        </w:rPr>
+        <w:t xml:space="preserve">Frequenz können die Herzschläge pro Minute errechnet werden mit der Formel Frequenz * 60. Aus einer Frequenz von 1 ergibt sich also die Herzfrequenz von 60 Schlägen pro Minute. </w:t>
+      </w:r>
+      <w:r>
+        <w:rPr>
+          <w:lang w:val="de-DE"/>
+        </w:rPr>
+        <w:t>Bei wenig gestörten Messwerten wird die Herzfrequenz sehr genau bestimmt, wobei das wegen starken Qualitätsschwankungen für nur wenige Gefäße einer Sequenz der Fall ist.</w:t>
+      </w:r>
+    </w:p>
+    <w:p>
+      <w:pPr>
+        <w:rPr>
+          <w:lang w:val="de-DE"/>
+        </w:rPr>
+      </w:pPr>
+      <w:r>
+        <w:rPr>
+          <w:lang w:val="de-DE"/>
+        </w:rPr>
+        <w:t>2.6.4 Offset bzw. mittlere Gefäßbreite</w:t>
+      </w:r>
+    </w:p>
+    <w:p>
+      <w:pPr>
+        <w:rPr>
+          <w:lang w:val="de-DE"/>
+        </w:rPr>
+      </w:pPr>
+      <w:r>
+        <w:rPr>
+          <w:lang w:val="de-DE"/>
+        </w:rPr>
+        <w:t>Um eine Angabe über die allgemeine Breite eines Gefäßes zu bekommen, wird dafür das Mittel aller Messwerte berechnet.</w:t>
+      </w:r>
+    </w:p>
+    <w:p>
+      <w:pPr>
+        <w:rPr>
+          <w:lang w:val="de-DE"/>
+        </w:rPr>
+      </w:pPr>
+      <w:r>
+        <w:rPr>
+          <w:lang w:val="de-DE"/>
+        </w:rPr>
+        <w:t>2.6.4 Minimum</w:t>
+      </w:r>
+      <w:r>
+        <w:rPr>
+          <w:lang w:val="de-DE"/>
+        </w:rPr>
+        <w:t>, Mittel</w:t>
+      </w:r>
+      <w:r>
+        <w:rPr>
+          <w:lang w:val="de-DE"/>
+        </w:rPr>
+        <w:t xml:space="preserve"> und Maximum der G</w:t>
+      </w:r>
+      <w:r>
+        <w:rPr>
+          <w:lang w:val="de-DE"/>
+        </w:rPr>
+        <w:t>efäßbreite</w:t>
+      </w:r>
+    </w:p>
+    <w:p>
+      <w:pPr>
+        <w:rPr>
+          <w:lang w:val="de-DE"/>
+        </w:rPr>
+      </w:pPr>
+      <w:r>
+        <w:rPr>
+          <w:lang w:val="de-DE"/>
+        </w:rPr>
+        <w:t>Da die Schätzung der Frequenz (</w:t>
+      </w:r>
+      <w:r>
+        <w:rPr>
+          <w:color w:val="FF0000"/>
+          <w:lang w:val="de-DE"/>
+        </w:rPr>
+        <w:t>X</w:t>
+      </w:r>
+      <w:r>
+        <w:rPr>
+          <w:lang w:val="de-DE"/>
+        </w:rPr>
+        <w:t xml:space="preserve">) und somit die errechnete Herzfrequenz fehlerhaft sein kann, wird zur </w:t>
+      </w:r>
+      <w:r>
+        <w:rPr>
+          <w:lang w:val="de-DE"/>
+        </w:rPr>
+        <w:t>E</w:t>
+      </w:r>
+      <w:r>
+        <w:rPr>
+          <w:lang w:val="de-DE"/>
+        </w:rPr>
+        <w:t xml:space="preserve">rmittlung der maximalen und minimalen Gefäßbreite nicht die Amplitude der </w:t>
+      </w:r>
+      <w:r>
+        <w:rPr>
+          <w:lang w:val="de-DE"/>
+        </w:rPr>
+        <w:t xml:space="preserve">Frequenz herangezogen. </w:t>
+      </w:r>
+      <w:r>
+        <w:rPr>
+          <w:lang w:val="de-DE"/>
+        </w:rPr>
+        <w:t xml:space="preserve">Eine Exklusion der Gefäßmessungen auf Grund von nicht charakteristischen Messverlauf würde dazu führen, dass sehr viele Gefäße diese Qualitätsanforderung nicht erfüllen würden. Eine so drastische Reduzierung der Resultate führt ebenfalls zu einer unerwünschten Voreingenommenheit und Nichtrepräsentanz der Ergebnisse. Wenn zum Beispiel nur ein oder zwei Gefäße diese Anforderung erfüllen, dann repräsentieren sie </w:t>
       </w:r>
       <w:r>
         <w:rPr>
@@ -8522,89 +9594,66 @@
         <w:rPr>
           <w:lang w:val="de-DE"/>
         </w:rPr>
-        <w:t>einen beinahe perfekten Zyklus darstell</w:t>
-      </w:r>
-      <w:r>
-        <w:rPr>
-          <w:lang w:val="de-DE"/>
-        </w:rPr>
-        <w:t>en</w:t>
-      </w:r>
-      <w:r>
-        <w:rPr>
-          <w:lang w:val="de-DE"/>
-        </w:rPr>
-        <w:t xml:space="preserve">. Alle anderen </w:t>
-      </w:r>
-      <w:r>
-        <w:rPr>
-          <w:lang w:val="de-DE"/>
-        </w:rPr>
-        <w:t xml:space="preserve">Gefäße </w:t>
-      </w:r>
-      <w:r>
-        <w:rPr>
-          <w:lang w:val="de-DE"/>
-        </w:rPr>
-        <w:t>haben viele Ausreißer oder sind sogar einfach nur ein Zick-Zack Muste</w:t>
-      </w:r>
-      <w:r>
-        <w:rPr>
-          <w:lang w:val="de-DE"/>
-        </w:rPr>
-        <w:t>r.</w:t>
-      </w:r>
-      <w:r>
-        <w:rPr>
-          <w:lang w:val="de-DE"/>
-        </w:rPr>
-        <w:t xml:space="preserve"> </w:t>
-      </w:r>
-      <w:r>
-        <w:rPr>
-          <w:lang w:val="de-DE"/>
-        </w:rPr>
-        <w:t xml:space="preserve">Um </w:t>
-      </w:r>
-      <w:r>
-        <w:rPr>
-          <w:lang w:val="de-DE"/>
-        </w:rPr>
-        <w:t xml:space="preserve">zu sehen, wie repräsentativ die Messwerte sind, wurde eine Methode entwickelt, um die Herzfrequenz aus den Messwerten zu bestimmen. Der Kurvenverlauf eines kardialen Zyklus einer Arterie hat einige charakteristische Eigenschaften, wie </w:t>
-      </w:r>
-      <w:r>
-        <w:rPr>
-          <w:lang w:val="de-DE"/>
-        </w:rPr>
-        <w:t>Systole</w:t>
-      </w:r>
-      <w:r>
-        <w:rPr>
-          <w:lang w:val="de-DE"/>
-        </w:rPr>
-        <w:t xml:space="preserve"> und </w:t>
-      </w:r>
-      <w:r>
-        <w:rPr>
-          <w:lang w:val="de-DE"/>
-        </w:rPr>
-        <w:t xml:space="preserve">Diastole. </w:t>
-      </w:r>
-      <w:r>
-        <w:rPr>
-          <w:lang w:val="de-DE"/>
-        </w:rPr>
-        <w:t xml:space="preserve">Insbesondere durch dieses wiederkehrende Muster ist die </w:t>
-      </w:r>
-      <w:r>
-        <w:rPr>
-          <w:lang w:val="de-DE"/>
-        </w:rPr>
-        <w:lastRenderedPageBreak/>
-        <w:t>Sinusfunktion eine ungefähre Repräsentation des Verlaufs, welche gut genug interpoliert werden kann. Dafür wird der Mittelwert aller Messwerte berechnet, …</w:t>
-      </w:r>
-      <w:bookmarkStart w:id="20" w:name="_GoBack"/>
-      <w:bookmarkEnd w:id="20"/>
+        <w:t xml:space="preserve">gesamte </w:t>
+      </w:r>
+      <w:r>
+        <w:rPr>
+          <w:lang w:val="de-DE"/>
+        </w:rPr>
+        <w:t xml:space="preserve">Sequenz und ihre individuelle Abweichung vom tatsächlichen Mittel aller Gefäße führt zu einer Fehlinterpretation bei der Auswertung. Daher werden die Minimal- und Maximalwerte eines Gefäßes </w:t>
+      </w:r>
+      <w:r>
+        <w:rPr>
+          <w:lang w:val="de-DE"/>
+        </w:rPr>
+        <w:t xml:space="preserve">folgend </w:t>
+      </w:r>
+      <w:r>
+        <w:rPr>
+          <w:lang w:val="de-DE"/>
+        </w:rPr>
+        <w:t>separat berechnet</w:t>
+      </w:r>
+      <w:r>
+        <w:rPr>
+          <w:lang w:val="de-DE"/>
+        </w:rPr>
+        <w:t>:</w:t>
+      </w:r>
+    </w:p>
+    <w:p>
+      <w:pPr>
+        <w:rPr>
+          <w:lang w:val="de-DE"/>
+        </w:rPr>
+      </w:pPr>
+      <w:r>
+        <w:rPr>
+          <w:lang w:val="de-DE"/>
+        </w:rPr>
+        <w:t>Mittlere Gefäßbreite = Durchschnitt aller Messwerte</w:t>
+      </w:r>
+    </w:p>
+    <w:p>
+      <w:pPr>
+        <w:rPr>
+          <w:lang w:val="de-DE"/>
+        </w:rPr>
+      </w:pPr>
+    </w:p>
+    <w:p>
+      <w:pPr>
+        <w:rPr>
+          <w:lang w:val="de-DE"/>
+        </w:rPr>
+      </w:pPr>
+    </w:p>
+    <w:p>
+      <w:pPr>
+        <w:rPr>
+          <w:lang w:val="de-DE"/>
+        </w:rPr>
+      </w:pPr>
     </w:p>
     <w:p>
       <w:pPr>
@@ -9185,7 +10234,6 @@
         </w:numPr>
       </w:pPr>
       <w:r>
-        <w:lastRenderedPageBreak/>
         <w:t>Analyse</w:t>
       </w:r>
       <w:r>
@@ -9903,7 +10951,7 @@
             <w:noProof/>
             <w:lang w:val="de-DE"/>
           </w:rPr>
-          <w:t>22</w:t>
+          <w:t>3</w:t>
         </w:r>
         <w:r>
           <w:fldChar w:fldCharType="end"/>
@@ -12251,7 +13299,7 @@
 </file>
 
 <file path=customXml/itemProps1.xml><?xml version="1.0" encoding="utf-8"?>
-<ds:datastoreItem xmlns:ds="http://schemas.openxmlformats.org/officeDocument/2006/customXml" ds:itemID="{EDF51E7B-8995-45C7-BD23-ABBD066637BE}">
+<ds:datastoreItem xmlns:ds="http://schemas.openxmlformats.org/officeDocument/2006/customXml" ds:itemID="{6F65C436-87DD-485E-8A72-8A3B291CEAA7}">
   <ds:schemaRefs>
     <ds:schemaRef ds:uri="http://schemas.openxmlformats.org/officeDocument/2006/bibliography"/>
   </ds:schemaRefs>

</xml_diff>